<commit_message>
add api for teacher operating appointment
</commit_message>
<xml_diff>
--- a/doc/服务器接口文档_v2.docx
+++ b/doc/服务器接口文档_v2.docx
@@ -58,14 +58,12 @@
       <w:r>
         <w:t>用</w:t>
       </w:r>
-      <w:proofErr w:type="spellStart"/>
       <w:r>
         <w:rPr>
           <w:rFonts w:hint="eastAsia"/>
         </w:rPr>
         <w:t>eclipse+Maven+mongodb+tomcat</w:t>
       </w:r>
-      <w:proofErr w:type="spellEnd"/>
       <w:r>
         <w:rPr>
           <w:rFonts w:hint="eastAsia"/>
@@ -91,11 +89,9 @@
       <w:r>
         <w:t>用</w:t>
       </w:r>
-      <w:proofErr w:type="spellStart"/>
       <w:r>
         <w:t>jsp</w:t>
       </w:r>
-      <w:proofErr w:type="spellEnd"/>
       <w:r>
         <w:rPr>
           <w:rFonts w:hint="eastAsia"/>
@@ -129,27 +125,14 @@
       <w:r>
         <w:t>页面有：</w:t>
       </w:r>
-      <w:proofErr w:type="spellStart"/>
-      <w:r>
-        <w:rPr>
-          <w:rFonts w:hint="eastAsia"/>
-        </w:rPr>
-        <w:t>login.jsp</w:t>
-      </w:r>
-      <w:proofErr w:type="spellEnd"/>
-      <w:r>
-        <w:rPr>
-          <w:rFonts w:hint="eastAsia"/>
-        </w:rPr>
-        <w:t xml:space="preserve">, </w:t>
-      </w:r>
-      <w:proofErr w:type="spellStart"/>
-      <w:r>
-        <w:t>main.jsp</w:t>
-      </w:r>
-      <w:proofErr w:type="spellEnd"/>
-      <w:r>
-        <w:t>(</w:t>
+      <w:r>
+        <w:rPr>
+          <w:rFonts w:hint="eastAsia"/>
+        </w:rPr>
+        <w:t xml:space="preserve">login.jsp, </w:t>
+      </w:r>
+      <w:r>
+        <w:t>main.jsp(</w:t>
       </w:r>
       <w:r>
         <w:rPr>
@@ -161,21 +144,8 @@
         <w:t>页面</w:t>
       </w:r>
       <w:r>
-        <w:t xml:space="preserve">), </w:t>
-      </w:r>
-      <w:proofErr w:type="spellStart"/>
-      <w:r>
-        <w:t>admin.jsp</w:t>
-      </w:r>
-      <w:proofErr w:type="spellEnd"/>
-      <w:r>
-        <w:t xml:space="preserve">, </w:t>
-      </w:r>
-      <w:proofErr w:type="spellStart"/>
-      <w:r>
-        <w:t>teacher.jsp</w:t>
-      </w:r>
-      <w:proofErr w:type="spellEnd"/>
+        <w:t>), admin.jsp, teacher.jsp</w:t>
+      </w:r>
     </w:p>
     <w:p>
       <w:pPr>
@@ -222,11 +192,9 @@
       <w:r>
         <w:t>用</w:t>
       </w:r>
-      <w:proofErr w:type="spellStart"/>
       <w:r>
         <w:t>json</w:t>
       </w:r>
-      <w:proofErr w:type="spellEnd"/>
       <w:r>
         <w:t>格式</w:t>
       </w:r>
@@ -483,21 +451,14 @@
       <w:r>
         <w:t>：</w:t>
       </w:r>
-      <w:proofErr w:type="spellStart"/>
-      <w:proofErr w:type="gramStart"/>
       <w:r>
         <w:rPr>
           <w:rFonts w:hint="eastAsia"/>
         </w:rPr>
         <w:t>JSONObject</w:t>
       </w:r>
-      <w:proofErr w:type="spellEnd"/>
-      <w:r>
-        <w:t>(</w:t>
-      </w:r>
-      <w:proofErr w:type="gramEnd"/>
-      <w:r>
-        <w:t>String username, String password)</w:t>
+      <w:r>
+        <w:t>(String username, String password)</w:t>
       </w:r>
     </w:p>
     <w:p>
@@ -510,106 +471,92 @@
       <w:r>
         <w:t>：</w:t>
       </w:r>
-      <w:proofErr w:type="spellStart"/>
-      <w:proofErr w:type="gramStart"/>
+      <w:r>
+        <w:t>JSONObject(String state)</w:t>
+      </w:r>
+    </w:p>
+    <w:p>
+      <w:r>
+        <w:rPr>
+          <w:rFonts w:hint="eastAsia"/>
+        </w:rPr>
+        <w:t>备注</w:t>
+      </w:r>
+      <w:r>
+        <w:t>：所有</w:t>
+      </w:r>
+      <w:r>
+        <w:t>Action</w:t>
+      </w:r>
+      <w:r>
+        <w:rPr>
+          <w:rFonts w:hint="eastAsia"/>
+        </w:rPr>
+        <w:t>返回</w:t>
+      </w:r>
+      <w:r>
+        <w:t>的</w:t>
+      </w:r>
       <w:r>
         <w:t>JSONObject</w:t>
       </w:r>
-      <w:proofErr w:type="spellEnd"/>
-      <w:r>
-        <w:t>(</w:t>
-      </w:r>
-      <w:proofErr w:type="gramEnd"/>
-      <w:r>
-        <w:t>String state)</w:t>
-      </w:r>
-    </w:p>
-    <w:p>
-      <w:r>
-        <w:rPr>
-          <w:rFonts w:hint="eastAsia"/>
-        </w:rPr>
-        <w:t>备注</w:t>
-      </w:r>
-      <w:r>
-        <w:t>：所有</w:t>
-      </w:r>
-      <w:r>
-        <w:t>Action</w:t>
-      </w:r>
-      <w:r>
-        <w:rPr>
-          <w:rFonts w:hint="eastAsia"/>
-        </w:rPr>
-        <w:t>返回</w:t>
-      </w:r>
-      <w:r>
-        <w:t>的</w:t>
-      </w:r>
-      <w:proofErr w:type="spellStart"/>
+      <w:r>
+        <w:t>中都有</w:t>
+      </w:r>
+      <w:r>
+        <w:t>state</w:t>
+      </w:r>
+      <w:r>
+        <w:t>参数，前端处理返回值时先看</w:t>
+      </w:r>
+      <w:r>
+        <w:rPr>
+          <w:rFonts w:hint="eastAsia"/>
+        </w:rPr>
+        <w:t>state</w:t>
+      </w:r>
+      <w:r>
+        <w:rPr>
+          <w:rFonts w:hint="eastAsia"/>
+        </w:rPr>
+        <w:t>：</w:t>
+      </w:r>
+      <w:r>
+        <w:t>若为</w:t>
+      </w:r>
+      <w:r>
+        <w:t>“SUCCESS”</w:t>
+      </w:r>
+      <w:r>
+        <w:rPr>
+          <w:rFonts w:hint="eastAsia"/>
+        </w:rPr>
+        <w:t>，</w:t>
+      </w:r>
+      <w:r>
+        <w:t>可继续分析本文档给出的返回值；若为</w:t>
+      </w:r>
+      <w:r>
+        <w:t>“FAILED”</w:t>
+      </w:r>
+      <w:r>
+        <w:rPr>
+          <w:rFonts w:hint="eastAsia"/>
+        </w:rPr>
+        <w:t>，</w:t>
+      </w:r>
+      <w:r>
+        <w:t>则再去</w:t>
+      </w:r>
+      <w:r>
+        <w:rPr>
+          <w:rFonts w:hint="eastAsia"/>
+        </w:rPr>
+        <w:t>该</w:t>
+      </w:r>
       <w:r>
         <w:t>JSONObject</w:t>
       </w:r>
-      <w:proofErr w:type="spellEnd"/>
-      <w:r>
-        <w:t>中都有</w:t>
-      </w:r>
-      <w:r>
-        <w:t>state</w:t>
-      </w:r>
-      <w:r>
-        <w:t>参数，前端处理返回值时先看</w:t>
-      </w:r>
-      <w:r>
-        <w:rPr>
-          <w:rFonts w:hint="eastAsia"/>
-        </w:rPr>
-        <w:t>state</w:t>
-      </w:r>
-      <w:r>
-        <w:rPr>
-          <w:rFonts w:hint="eastAsia"/>
-        </w:rPr>
-        <w:t>：</w:t>
-      </w:r>
-      <w:r>
-        <w:t>若为</w:t>
-      </w:r>
-      <w:r>
-        <w:t>“SUCCESS”</w:t>
-      </w:r>
-      <w:r>
-        <w:rPr>
-          <w:rFonts w:hint="eastAsia"/>
-        </w:rPr>
-        <w:t>，</w:t>
-      </w:r>
-      <w:r>
-        <w:t>可继续分析本文档给出的返回值；若为</w:t>
-      </w:r>
-      <w:r>
-        <w:t>“FAILED”</w:t>
-      </w:r>
-      <w:r>
-        <w:rPr>
-          <w:rFonts w:hint="eastAsia"/>
-        </w:rPr>
-        <w:t>，</w:t>
-      </w:r>
-      <w:r>
-        <w:t>则再去</w:t>
-      </w:r>
-      <w:r>
-        <w:rPr>
-          <w:rFonts w:hint="eastAsia"/>
-        </w:rPr>
-        <w:t>该</w:t>
-      </w:r>
-      <w:proofErr w:type="spellStart"/>
-      <w:r>
-        <w:t>JSONObject</w:t>
-      </w:r>
-      <w:proofErr w:type="spellEnd"/>
       <w:r>
         <w:t>中的</w:t>
       </w:r>
@@ -679,21 +626,10 @@
         <w:rPr>
           <w:rFonts w:hint="eastAsia"/>
         </w:rPr>
-        <w:t>咨询（</w:t>
-      </w:r>
-      <w:proofErr w:type="gramStart"/>
-      <w:r>
-        <w:rPr>
-          <w:rFonts w:hint="eastAsia"/>
-        </w:rPr>
-        <w:t>按</w:t>
-      </w:r>
-      <w:r>
-        <w:t>开始</w:t>
-      </w:r>
-      <w:proofErr w:type="gramEnd"/>
-      <w:r>
-        <w:t>时间</w:t>
+        <w:t>咨询（按</w:t>
+      </w:r>
+      <w:r>
+        <w:t>开始时间</w:t>
       </w:r>
       <w:r>
         <w:rPr>
@@ -710,13 +646,8 @@
         <w:t xml:space="preserve">GET </w:t>
       </w:r>
       <w:r>
-        <w:t>appointment/</w:t>
-      </w:r>
-      <w:proofErr w:type="spellStart"/>
-      <w:r>
-        <w:t>viewAppointments</w:t>
-      </w:r>
-      <w:proofErr w:type="spellEnd"/>
+        <w:t>appointment/viewAppointments</w:t>
+      </w:r>
     </w:p>
     <w:p>
       <w:r>
@@ -728,337 +659,220 @@
       <w:r>
         <w:t>：</w:t>
       </w:r>
-      <w:proofErr w:type="spellStart"/>
-      <w:proofErr w:type="gramStart"/>
-      <w:r>
-        <w:rPr>
-          <w:rFonts w:hint="eastAsia"/>
-        </w:rPr>
+      <w:r>
+        <w:rPr>
+          <w:rFonts w:hint="eastAsia"/>
+        </w:rPr>
+        <w:t>JSONObject(</w:t>
+      </w:r>
+      <w:r>
+        <w:t>String state, JSONArray array(JSONObject(String appid, String startTime, String endTime, String teacher, String status))</w:t>
+      </w:r>
+      <w:r>
+        <w:rPr>
+          <w:rFonts w:hint="eastAsia"/>
+        </w:rPr>
+        <w:t>)</w:t>
+      </w:r>
+    </w:p>
+    <w:p>
+      <w:r>
+        <w:rPr>
+          <w:rFonts w:hint="eastAsia"/>
+        </w:rPr>
+        <w:t>备注</w:t>
+      </w:r>
+      <w:r>
+        <w:t>：</w:t>
+      </w:r>
+      <w:r>
+        <w:rPr>
+          <w:rFonts w:hint="eastAsia"/>
+        </w:rPr>
+        <w:t>1</w:t>
+      </w:r>
+      <w:r>
+        <w:rPr>
+          <w:rFonts w:hint="eastAsia"/>
+        </w:rPr>
+        <w:t>、</w:t>
+      </w:r>
+      <w:r>
+        <w:rPr>
+          <w:rFonts w:hint="eastAsia"/>
+        </w:rPr>
+        <w:t>返回值</w:t>
+      </w:r>
+      <w:r>
+        <w:t>是一个</w:t>
+      </w:r>
+      <w:r>
         <w:t>JSONObject</w:t>
       </w:r>
-      <w:proofErr w:type="spellEnd"/>
-      <w:r>
-        <w:rPr>
-          <w:rFonts w:hint="eastAsia"/>
-        </w:rPr>
-        <w:t>(</w:t>
-      </w:r>
-      <w:proofErr w:type="gramEnd"/>
-      <w:r>
-        <w:t xml:space="preserve">String state, </w:t>
-      </w:r>
-      <w:proofErr w:type="spellStart"/>
+      <w:r>
+        <w:t>，有两个键值对，分别是</w:t>
+      </w:r>
+      <w:r>
+        <w:t>state</w:t>
+      </w:r>
+      <w:r>
+        <w:t>（</w:t>
+      </w:r>
+      <w:r>
+        <w:rPr>
+          <w:rFonts w:hint="eastAsia"/>
+        </w:rPr>
+        <w:t>SUCCESS</w:t>
+      </w:r>
+      <w:r>
+        <w:t>则继续处理，</w:t>
+      </w:r>
+      <w:r>
+        <w:t>FAILED</w:t>
+      </w:r>
+      <w:r>
+        <w:t>则获取另一个键值对</w:t>
+      </w:r>
+      <w:r>
+        <w:t>message</w:t>
+      </w:r>
+      <w:r>
+        <w:t>作为失败信息）</w:t>
+      </w:r>
+      <w:r>
+        <w:rPr>
+          <w:rFonts w:hint="eastAsia"/>
+        </w:rPr>
+        <w:t>和</w:t>
+      </w:r>
+      <w:r>
+        <w:t>一个键值为</w:t>
+      </w:r>
+      <w:r>
+        <w:t>array</w:t>
+      </w:r>
+      <w:r>
+        <w:t>的</w:t>
+      </w:r>
       <w:r>
         <w:t>JSONArray</w:t>
       </w:r>
-      <w:proofErr w:type="spellEnd"/>
-      <w:r>
-        <w:t xml:space="preserve"> array(</w:t>
-      </w:r>
-      <w:proofErr w:type="spellStart"/>
+      <w:r>
+        <w:t>，这个</w:t>
+      </w:r>
+      <w:r>
+        <w:t>JSONArray</w:t>
+      </w:r>
+      <w:r>
+        <w:t>中的元素都是</w:t>
+      </w:r>
       <w:r>
         <w:t>JSONObject</w:t>
       </w:r>
-      <w:proofErr w:type="spellEnd"/>
-      <w:r>
-        <w:t xml:space="preserve">(String </w:t>
-      </w:r>
-      <w:proofErr w:type="spellStart"/>
-      <w:r>
-        <w:t>appid</w:t>
-      </w:r>
-      <w:proofErr w:type="spellEnd"/>
-      <w:r>
-        <w:t xml:space="preserve">, String </w:t>
-      </w:r>
-      <w:proofErr w:type="spellStart"/>
-      <w:r>
-        <w:t>startTime</w:t>
-      </w:r>
-      <w:proofErr w:type="spellEnd"/>
-      <w:r>
-        <w:t xml:space="preserve">, String </w:t>
-      </w:r>
-      <w:proofErr w:type="spellStart"/>
-      <w:r>
-        <w:t>endTime</w:t>
-      </w:r>
-      <w:proofErr w:type="spellEnd"/>
-      <w:r>
-        <w:t>, String teacher, String status))</w:t>
-      </w:r>
-      <w:r>
-        <w:rPr>
-          <w:rFonts w:hint="eastAsia"/>
-        </w:rPr>
-        <w:t>)</w:t>
-      </w:r>
-    </w:p>
-    <w:p>
-      <w:r>
-        <w:rPr>
-          <w:rFonts w:hint="eastAsia"/>
-        </w:rPr>
-        <w:t>备注</w:t>
-      </w:r>
-      <w:r>
+      <w:r>
+        <w:t>，每个</w:t>
+      </w:r>
+      <w:r>
+        <w:t>JSONObject</w:t>
+      </w:r>
+      <w:r>
+        <w:t>包含</w:t>
+      </w:r>
+      <w:r>
+        <w:rPr>
+          <w:rFonts w:hint="eastAsia"/>
+        </w:rPr>
+        <w:t>五个键值对</w:t>
+      </w:r>
+      <w:r>
+        <w:rPr>
+          <w:rFonts w:hint="eastAsia"/>
+        </w:rPr>
+        <w:t>；</w:t>
+      </w:r>
+      <w:r>
+        <w:rPr>
+          <w:rFonts w:hint="eastAsia"/>
+        </w:rPr>
+        <w:t>2</w:t>
+      </w:r>
+      <w:r>
+        <w:rPr>
+          <w:rFonts w:hint="eastAsia"/>
+        </w:rPr>
+        <w:t>、</w:t>
+      </w:r>
+      <w:r>
+        <w:t>日期格式均为</w:t>
+      </w:r>
+      <w:r>
+        <w:rPr>
+          <w:rFonts w:hint="eastAsia"/>
+        </w:rPr>
+        <w:t>yy-MM-dd HH:mm</w:t>
+      </w:r>
+      <w:r>
+        <w:rPr>
+          <w:rFonts w:hint="eastAsia"/>
+        </w:rPr>
+        <w:t>；</w:t>
+      </w:r>
+      <w:r>
+        <w:rPr>
+          <w:rFonts w:hint="eastAsia"/>
+          <w:color w:val="FF0000"/>
+        </w:rPr>
+        <w:t>3</w:t>
+      </w:r>
+      <w:r>
+        <w:rPr>
+          <w:rFonts w:hint="eastAsia"/>
+          <w:color w:val="FF0000"/>
+        </w:rPr>
         <w:t>：</w:t>
       </w:r>
       <w:r>
         <w:rPr>
           <w:rFonts w:hint="eastAsia"/>
-        </w:rPr>
-        <w:t>1</w:t>
-      </w:r>
-      <w:r>
-        <w:rPr>
-          <w:rFonts w:hint="eastAsia"/>
-        </w:rPr>
-        <w:t>、</w:t>
-      </w:r>
-      <w:r>
-        <w:rPr>
-          <w:rFonts w:hint="eastAsia"/>
-        </w:rPr>
-        <w:t>返回值</w:t>
-      </w:r>
-      <w:r>
-        <w:t>是一个</w:t>
-      </w:r>
-      <w:proofErr w:type="spellStart"/>
-      <w:r>
-        <w:t>JSONObject</w:t>
-      </w:r>
-      <w:proofErr w:type="spellEnd"/>
-      <w:r>
-        <w:t>，有两个键值对，分别是</w:t>
-      </w:r>
-      <w:r>
-        <w:t>state</w:t>
-      </w:r>
-      <w:r>
-        <w:t>（</w:t>
-      </w:r>
-      <w:r>
-        <w:rPr>
-          <w:rFonts w:hint="eastAsia"/>
-        </w:rPr>
-        <w:t>SUCCESS</w:t>
-      </w:r>
-      <w:r>
-        <w:t>则继续处理，</w:t>
-      </w:r>
-      <w:r>
-        <w:t>FAILED</w:t>
-      </w:r>
-      <w:r>
-        <w:t>则获取另一个键值对</w:t>
-      </w:r>
-      <w:r>
-        <w:t>message</w:t>
-      </w:r>
-      <w:r>
-        <w:t>作为失败信息）</w:t>
-      </w:r>
-      <w:r>
-        <w:rPr>
-          <w:rFonts w:hint="eastAsia"/>
+          <w:color w:val="FF0000"/>
+        </w:rPr>
+        <w:t>如果是咨询师，多一个键值对</w:t>
+      </w:r>
+      <w:r>
+        <w:rPr>
+          <w:rFonts w:hint="eastAsia"/>
+          <w:color w:val="FF0000"/>
+        </w:rPr>
+        <w:t>String teacherMobile</w:t>
+      </w:r>
+      <w:r>
+        <w:rPr>
+          <w:rFonts w:hint="eastAsia"/>
+          <w:color w:val="FF0000"/>
+        </w:rPr>
+        <w:t>；如果是管理员，多两个键值对</w:t>
+      </w:r>
+      <w:r>
+        <w:rPr>
+          <w:rFonts w:hint="eastAsia"/>
+          <w:color w:val="FF0000"/>
+        </w:rPr>
+        <w:t>String teacherMobile</w:t>
+      </w:r>
+      <w:r>
+        <w:rPr>
+          <w:rFonts w:hint="eastAsia"/>
+          <w:color w:val="FF0000"/>
         </w:rPr>
         <w:t>和</w:t>
       </w:r>
       <w:r>
-        <w:t>一个键值为</w:t>
-      </w:r>
-      <w:r>
-        <w:t>array</w:t>
-      </w:r>
-      <w:r>
-        <w:t>的</w:t>
-      </w:r>
-      <w:proofErr w:type="spellStart"/>
-      <w:r>
-        <w:t>JSONArray</w:t>
-      </w:r>
-      <w:proofErr w:type="spellEnd"/>
-      <w:r>
-        <w:t>，这个</w:t>
-      </w:r>
-      <w:proofErr w:type="spellStart"/>
-      <w:r>
-        <w:t>JSONArray</w:t>
-      </w:r>
-      <w:proofErr w:type="spellEnd"/>
-      <w:r>
-        <w:t>中的元素都是</w:t>
-      </w:r>
-      <w:proofErr w:type="spellStart"/>
-      <w:r>
-        <w:t>JSONObject</w:t>
-      </w:r>
-      <w:proofErr w:type="spellEnd"/>
-      <w:r>
-        <w:t>，每个</w:t>
-      </w:r>
-      <w:proofErr w:type="spellStart"/>
-      <w:r>
-        <w:t>JSONObject</w:t>
-      </w:r>
-      <w:proofErr w:type="spellEnd"/>
-      <w:r>
-        <w:t>包含</w:t>
-      </w:r>
-      <w:r>
-        <w:rPr>
-          <w:rFonts w:hint="eastAsia"/>
-        </w:rPr>
-        <w:t>五个键值对</w:t>
-      </w:r>
-      <w:r>
-        <w:rPr>
-          <w:rFonts w:hint="eastAsia"/>
-        </w:rPr>
-        <w:t>；</w:t>
-      </w:r>
-      <w:r>
-        <w:rPr>
-          <w:rFonts w:hint="eastAsia"/>
-        </w:rPr>
-        <w:t>2</w:t>
-      </w:r>
-      <w:r>
-        <w:rPr>
-          <w:rFonts w:hint="eastAsia"/>
-        </w:rPr>
-        <w:t>、</w:t>
-      </w:r>
-      <w:r>
-        <w:t>日期格式均为</w:t>
-      </w:r>
-      <w:proofErr w:type="spellStart"/>
-      <w:r>
-        <w:rPr>
-          <w:rFonts w:hint="eastAsia"/>
-        </w:rPr>
-        <w:t>yy</w:t>
-      </w:r>
-      <w:proofErr w:type="spellEnd"/>
-      <w:r>
-        <w:rPr>
-          <w:rFonts w:hint="eastAsia"/>
-        </w:rPr>
-        <w:t>-MM-</w:t>
-      </w:r>
-      <w:proofErr w:type="spellStart"/>
-      <w:r>
-        <w:rPr>
-          <w:rFonts w:hint="eastAsia"/>
-        </w:rPr>
-        <w:t>dd</w:t>
-      </w:r>
-      <w:proofErr w:type="spellEnd"/>
-      <w:r>
-        <w:rPr>
-          <w:rFonts w:hint="eastAsia"/>
-        </w:rPr>
-        <w:t xml:space="preserve"> </w:t>
-      </w:r>
-      <w:proofErr w:type="spellStart"/>
-      <w:r>
-        <w:rPr>
-          <w:rFonts w:hint="eastAsia"/>
-        </w:rPr>
-        <w:t>HH:mm</w:t>
-      </w:r>
-      <w:proofErr w:type="spellEnd"/>
-      <w:r>
-        <w:rPr>
-          <w:rFonts w:hint="eastAsia"/>
-        </w:rPr>
-        <w:t>；</w:t>
-      </w:r>
-      <w:r>
-        <w:rPr>
-          <w:rFonts w:hint="eastAsia"/>
-          <w:color w:val="FF0000"/>
-        </w:rPr>
-        <w:t>3</w:t>
-      </w:r>
-      <w:r>
-        <w:rPr>
-          <w:rFonts w:hint="eastAsia"/>
-          <w:color w:val="FF0000"/>
-        </w:rPr>
-        <w:t>：</w:t>
-      </w:r>
-      <w:r>
-        <w:rPr>
-          <w:rFonts w:hint="eastAsia"/>
-          <w:color w:val="FF0000"/>
-        </w:rPr>
-        <w:t>如果是咨询师，多一个键值对</w:t>
-      </w:r>
-      <w:r>
-        <w:rPr>
-          <w:rFonts w:hint="eastAsia"/>
-          <w:color w:val="FF0000"/>
-        </w:rPr>
-        <w:t xml:space="preserve">String </w:t>
-      </w:r>
-      <w:proofErr w:type="spellStart"/>
-      <w:r>
-        <w:rPr>
-          <w:rFonts w:hint="eastAsia"/>
-          <w:color w:val="FF0000"/>
-        </w:rPr>
-        <w:t>teacherMobile</w:t>
-      </w:r>
-      <w:proofErr w:type="spellEnd"/>
-      <w:r>
-        <w:rPr>
-          <w:rFonts w:hint="eastAsia"/>
-          <w:color w:val="FF0000"/>
-        </w:rPr>
-        <w:t>；如果是管理员，多两个键值对</w:t>
-      </w:r>
-      <w:r>
-        <w:rPr>
-          <w:rFonts w:hint="eastAsia"/>
-          <w:color w:val="FF0000"/>
-        </w:rPr>
-        <w:t xml:space="preserve">String </w:t>
-      </w:r>
-      <w:proofErr w:type="spellStart"/>
-      <w:r>
-        <w:rPr>
-          <w:rFonts w:hint="eastAsia"/>
-          <w:color w:val="FF0000"/>
-        </w:rPr>
-        <w:t>teacherMobile</w:t>
-      </w:r>
-      <w:proofErr w:type="spellEnd"/>
-      <w:r>
-        <w:rPr>
-          <w:rFonts w:hint="eastAsia"/>
-          <w:color w:val="FF0000"/>
-        </w:rPr>
-        <w:t>和</w:t>
-      </w:r>
-      <w:r>
-        <w:rPr>
-          <w:rFonts w:hint="eastAsia"/>
-          <w:color w:val="FF0000"/>
-        </w:rPr>
-        <w:t xml:space="preserve">String </w:t>
-      </w:r>
-      <w:proofErr w:type="spellStart"/>
-      <w:r>
-        <w:rPr>
-          <w:rFonts w:hint="eastAsia"/>
-          <w:color w:val="FF0000"/>
-        </w:rPr>
-        <w:t>teacherId</w:t>
-      </w:r>
-      <w:proofErr w:type="spellEnd"/>
+        <w:rPr>
+          <w:rFonts w:hint="eastAsia"/>
+          <w:color w:val="FF0000"/>
+        </w:rPr>
+        <w:t>String teacherId</w:t>
+      </w:r>
       <w:r>
         <w:rPr>
           <w:rFonts w:hint="eastAsia"/>
@@ -1216,7 +1030,6 @@
             <w:pPr>
               <w:jc w:val="center"/>
               <w:rPr>
-                <w:rFonts w:hint="eastAsia"/>
                 <w:color w:val="FF0000"/>
               </w:rPr>
             </w:pPr>
@@ -1384,7 +1197,6 @@
             <w:pPr>
               <w:jc w:val="center"/>
               <w:rPr>
-                <w:rFonts w:hint="eastAsia"/>
                 <w:color w:val="FF0000"/>
               </w:rPr>
             </w:pPr>
@@ -1544,7 +1356,6 @@
             <w:pPr>
               <w:jc w:val="center"/>
               <w:rPr>
-                <w:rFonts w:hint="eastAsia"/>
                 <w:color w:val="FF0000"/>
               </w:rPr>
             </w:pPr>
@@ -1693,9 +1504,6 @@
           <w:p>
             <w:pPr>
               <w:jc w:val="center"/>
-              <w:rPr>
-                <w:rFonts w:hint="eastAsia"/>
-              </w:rPr>
             </w:pPr>
             <w:r>
               <w:rPr>
@@ -1867,7 +1675,6 @@
             <w:pPr>
               <w:jc w:val="center"/>
               <w:rPr>
-                <w:rFonts w:hint="eastAsia"/>
                 <w:color w:val="FF0000"/>
               </w:rPr>
             </w:pPr>
@@ -1977,13 +1784,8 @@
         <w:t xml:space="preserve"> </w:t>
       </w:r>
       <w:r>
-        <w:t>appointment/</w:t>
-      </w:r>
-      <w:proofErr w:type="spellStart"/>
-      <w:r>
-        <w:t>makeAppointment</w:t>
-      </w:r>
-      <w:proofErr w:type="spellEnd"/>
+        <w:t>appointment/makeAppointment</w:t>
+      </w:r>
     </w:p>
     <w:p>
       <w:r>
@@ -1995,38 +1797,14 @@
       <w:r>
         <w:t>：</w:t>
       </w:r>
-      <w:proofErr w:type="spellStart"/>
-      <w:r>
-        <w:rPr>
-          <w:rFonts w:hint="eastAsia"/>
-        </w:rPr>
-        <w:t>JSONObject</w:t>
-      </w:r>
-      <w:proofErr w:type="spellEnd"/>
-      <w:r>
-        <w:rPr>
-          <w:rFonts w:hint="eastAsia"/>
-        </w:rPr>
-        <w:t>(</w:t>
-      </w:r>
-      <w:r>
-        <w:t xml:space="preserve">String </w:t>
-      </w:r>
-      <w:proofErr w:type="spellStart"/>
-      <w:r>
-        <w:t>appId</w:t>
-      </w:r>
-      <w:proofErr w:type="spellEnd"/>
-      <w:r>
-        <w:t xml:space="preserve">, String name, String gender, String </w:t>
-      </w:r>
-      <w:proofErr w:type="spellStart"/>
-      <w:r>
-        <w:t>studentId</w:t>
-      </w:r>
-      <w:proofErr w:type="spellEnd"/>
-      <w:r>
-        <w:t xml:space="preserve">, String school, String hometown, String mobile, String email, </w:t>
+      <w:r>
+        <w:rPr>
+          <w:rFonts w:hint="eastAsia"/>
+        </w:rPr>
+        <w:t>JSONObject(</w:t>
+      </w:r>
+      <w:r>
+        <w:t xml:space="preserve">String appId, String name, String gender, String studentId, String school, String hometown, String mobile, String email, </w:t>
       </w:r>
       <w:r>
         <w:t xml:space="preserve">String experience, </w:t>
@@ -2048,40 +1826,14 @@
         </w:rPr>
         <w:t>返回：</w:t>
       </w:r>
-      <w:proofErr w:type="spellStart"/>
-      <w:proofErr w:type="gramStart"/>
-      <w:r>
-        <w:rPr>
-          <w:rFonts w:hint="eastAsia"/>
-        </w:rPr>
-        <w:t>JSONObject</w:t>
-      </w:r>
-      <w:proofErr w:type="spellEnd"/>
-      <w:r>
-        <w:rPr>
-          <w:rFonts w:hint="eastAsia"/>
-        </w:rPr>
-        <w:t>(</w:t>
-      </w:r>
-      <w:proofErr w:type="gramEnd"/>
-      <w:r>
-        <w:t xml:space="preserve">String state, String </w:t>
-      </w:r>
-      <w:proofErr w:type="spellStart"/>
-      <w:r>
-        <w:t>startTime</w:t>
-      </w:r>
-      <w:proofErr w:type="spellEnd"/>
-      <w:r>
-        <w:t xml:space="preserve">, String </w:t>
-      </w:r>
-      <w:proofErr w:type="spellStart"/>
-      <w:r>
-        <w:t>endTime</w:t>
-      </w:r>
-      <w:proofErr w:type="spellEnd"/>
-      <w:r>
-        <w:t>, String teacher</w:t>
+      <w:r>
+        <w:rPr>
+          <w:rFonts w:hint="eastAsia"/>
+        </w:rPr>
+        <w:t>JSONObject(</w:t>
+      </w:r>
+      <w:r>
+        <w:t>String state, String startTime, String endTime, String teacher</w:t>
       </w:r>
       <w:r>
         <w:rPr>
@@ -2186,16 +1938,8 @@
         <w:rPr>
           <w:rFonts w:hint="eastAsia"/>
         </w:rPr>
-        <w:t>POST appointment/</w:t>
-      </w:r>
-      <w:proofErr w:type="spellStart"/>
-      <w:r>
-        <w:rPr>
-          <w:rFonts w:hint="eastAsia"/>
-        </w:rPr>
-        <w:t>studentCheck</w:t>
-      </w:r>
-      <w:proofErr w:type="spellEnd"/>
+        <w:t>POST appointment/studentCheck</w:t>
+      </w:r>
     </w:p>
     <w:p>
       <w:r>
@@ -2207,38 +1951,15 @@
       <w:r>
         <w:t>：</w:t>
       </w:r>
-      <w:proofErr w:type="spellStart"/>
-      <w:proofErr w:type="gramStart"/>
-      <w:r>
-        <w:rPr>
-          <w:rFonts w:hint="eastAsia"/>
-        </w:rPr>
-        <w:t>JSONObject</w:t>
-      </w:r>
-      <w:proofErr w:type="spellEnd"/>
-      <w:r>
-        <w:rPr>
-          <w:rFonts w:hint="eastAsia"/>
-        </w:rPr>
-        <w:t>(</w:t>
-      </w:r>
-      <w:proofErr w:type="gramEnd"/>
-      <w:r>
-        <w:t xml:space="preserve">String </w:t>
-      </w:r>
-      <w:proofErr w:type="spellStart"/>
-      <w:r>
-        <w:t>appId</w:t>
-      </w:r>
-      <w:proofErr w:type="spellEnd"/>
-      <w:r>
-        <w:t xml:space="preserve">, String </w:t>
-      </w:r>
-      <w:proofErr w:type="spellStart"/>
-      <w:r>
-        <w:t>studentId</w:t>
-      </w:r>
-      <w:proofErr w:type="spellEnd"/>
+      <w:r>
+        <w:rPr>
+          <w:rFonts w:hint="eastAsia"/>
+        </w:rPr>
+        <w:t>JSONObject(</w:t>
+      </w:r>
+      <w:r>
+        <w:t>String appId, String studentId</w:t>
+      </w:r>
       <w:r>
         <w:rPr>
           <w:rFonts w:hint="eastAsia"/>
@@ -2256,22 +1977,12 @@
       <w:r>
         <w:t>：</w:t>
       </w:r>
-      <w:proofErr w:type="spellStart"/>
-      <w:proofErr w:type="gramStart"/>
-      <w:r>
-        <w:rPr>
-          <w:rFonts w:hint="eastAsia"/>
-        </w:rPr>
-        <w:t>JSONObject</w:t>
-      </w:r>
-      <w:proofErr w:type="spellEnd"/>
-      <w:r>
-        <w:rPr>
-          <w:rFonts w:hint="eastAsia"/>
-        </w:rPr>
-        <w:t>(</w:t>
-      </w:r>
-      <w:proofErr w:type="gramEnd"/>
+      <w:r>
+        <w:rPr>
+          <w:rFonts w:hint="eastAsia"/>
+        </w:rPr>
+        <w:t>JSONObject(</w:t>
+      </w:r>
       <w:r>
         <w:t>String state</w:t>
       </w:r>
@@ -2325,13 +2036,8 @@
         <w:t xml:space="preserve"> </w:t>
       </w:r>
       <w:r>
-        <w:t>appointment/</w:t>
-      </w:r>
-      <w:proofErr w:type="spellStart"/>
-      <w:r>
-        <w:t>studentFeedback</w:t>
-      </w:r>
-      <w:proofErr w:type="spellEnd"/>
+        <w:t>appointment/studentFeedback</w:t>
+      </w:r>
     </w:p>
     <w:p>
       <w:r>
@@ -2344,40 +2050,14 @@
       <w:r>
         <w:t>：</w:t>
       </w:r>
-      <w:proofErr w:type="spellStart"/>
-      <w:proofErr w:type="gramStart"/>
-      <w:r>
-        <w:rPr>
-          <w:rFonts w:hint="eastAsia"/>
-        </w:rPr>
-        <w:t>JSONObject</w:t>
-      </w:r>
-      <w:proofErr w:type="spellEnd"/>
-      <w:r>
-        <w:rPr>
-          <w:rFonts w:hint="eastAsia"/>
-        </w:rPr>
-        <w:t>(</w:t>
-      </w:r>
-      <w:proofErr w:type="gramEnd"/>
-      <w:r>
-        <w:t xml:space="preserve">String </w:t>
-      </w:r>
-      <w:proofErr w:type="spellStart"/>
-      <w:r>
-        <w:t>appId</w:t>
-      </w:r>
-      <w:proofErr w:type="spellEnd"/>
-      <w:r>
-        <w:t xml:space="preserve">, String </w:t>
-      </w:r>
-      <w:proofErr w:type="spellStart"/>
-      <w:r>
-        <w:t>studentId</w:t>
-      </w:r>
-      <w:proofErr w:type="spellEnd"/>
-      <w:r>
-        <w:t>, String name, String problem, String choices, String score, String feedback</w:t>
+      <w:r>
+        <w:rPr>
+          <w:rFonts w:hint="eastAsia"/>
+        </w:rPr>
+        <w:t>JSONObject(</w:t>
+      </w:r>
+      <w:r>
+        <w:t>String appId, String studentId, String name, String problem, String choices, String score, String feedback</w:t>
       </w:r>
       <w:r>
         <w:rPr>
@@ -2396,22 +2076,12 @@
       <w:r>
         <w:t>：</w:t>
       </w:r>
-      <w:proofErr w:type="spellStart"/>
-      <w:proofErr w:type="gramStart"/>
-      <w:r>
-        <w:rPr>
-          <w:rFonts w:hint="eastAsia"/>
-        </w:rPr>
-        <w:t>JSONObject</w:t>
-      </w:r>
-      <w:proofErr w:type="spellEnd"/>
-      <w:r>
-        <w:rPr>
-          <w:rFonts w:hint="eastAsia"/>
-        </w:rPr>
-        <w:t>(</w:t>
-      </w:r>
-      <w:proofErr w:type="gramEnd"/>
+      <w:r>
+        <w:rPr>
+          <w:rFonts w:hint="eastAsia"/>
+        </w:rPr>
+        <w:t>JSONObject(</w:t>
+      </w:r>
       <w:r>
         <w:t>String state</w:t>
       </w:r>
@@ -2429,103 +2099,105 @@
           <w:ilvl w:val="1"/>
           <w:numId w:val="3"/>
         </w:numPr>
-      </w:pPr>
-      <w:r>
-        <w:rPr>
-          <w:rFonts w:hint="eastAsia"/>
-        </w:rPr>
-        <w:t>咨询师验证学号</w:t>
-      </w:r>
-    </w:p>
-    <w:p>
-      <w:r>
-        <w:rPr>
-          <w:rFonts w:hint="eastAsia"/>
+        <w:rPr>
+          <w:color w:val="FF0000"/>
+        </w:rPr>
+      </w:pPr>
+      <w:r>
+        <w:rPr>
+          <w:color w:val="FF0000"/>
         </w:rPr>
         <w:t>咨询师</w:t>
       </w:r>
       <w:r>
-        <w:t>反馈</w:t>
-      </w:r>
-      <w:r>
-        <w:rPr>
-          <w:rFonts w:hint="eastAsia"/>
-        </w:rPr>
-        <w:t>前</w:t>
-      </w:r>
-      <w:r>
-        <w:t>要验证学生学号</w:t>
-      </w:r>
-    </w:p>
-    <w:p>
-      <w:r>
-        <w:t xml:space="preserve">POST </w:t>
-      </w:r>
-      <w:r>
-        <w:t>appointment/</w:t>
-      </w:r>
-      <w:proofErr w:type="spellStart"/>
-      <w:r>
-        <w:t>teacherCheck</w:t>
-      </w:r>
-      <w:proofErr w:type="spellEnd"/>
-    </w:p>
-    <w:p>
-      <w:r>
-        <w:rPr>
-          <w:rFonts w:hint="eastAsia"/>
+        <w:rPr>
+          <w:color w:val="FF0000"/>
+        </w:rPr>
+        <w:t>增加咨询</w:t>
+      </w:r>
+    </w:p>
+    <w:p>
+      <w:pPr>
+        <w:rPr>
+          <w:color w:val="FF0000"/>
+        </w:rPr>
+      </w:pPr>
+      <w:r>
+        <w:rPr>
+          <w:color w:val="FF0000"/>
+        </w:rPr>
+        <w:t>咨询师</w:t>
+      </w:r>
+      <w:r>
+        <w:rPr>
+          <w:color w:val="FF0000"/>
+        </w:rPr>
+        <w:t>增加咨询</w:t>
+      </w:r>
+    </w:p>
+    <w:p>
+      <w:pPr>
+        <w:rPr>
+          <w:color w:val="FF0000"/>
+        </w:rPr>
+      </w:pPr>
+      <w:r>
+        <w:rPr>
+          <w:rFonts w:hint="eastAsia"/>
+          <w:color w:val="FF0000"/>
+        </w:rPr>
+        <w:t>POST appointment/</w:t>
+      </w:r>
+      <w:r>
+        <w:rPr>
+          <w:color w:val="FF0000"/>
+        </w:rPr>
+        <w:t>teacher/</w:t>
+      </w:r>
+      <w:r>
+        <w:rPr>
+          <w:rFonts w:hint="eastAsia"/>
+          <w:color w:val="FF0000"/>
+        </w:rPr>
+        <w:t>addAppointment</w:t>
+      </w:r>
+    </w:p>
+    <w:p>
+      <w:pPr>
+        <w:rPr>
+          <w:color w:val="FF0000"/>
+        </w:rPr>
+      </w:pPr>
+      <w:r>
+        <w:rPr>
+          <w:rFonts w:hint="eastAsia"/>
+          <w:color w:val="FF0000"/>
         </w:rPr>
         <w:t>接收</w:t>
       </w:r>
       <w:r>
+        <w:rPr>
+          <w:color w:val="FF0000"/>
+        </w:rPr>
         <w:t>：</w:t>
       </w:r>
-      <w:proofErr w:type="spellStart"/>
-      <w:proofErr w:type="gramStart"/>
-      <w:r>
-        <w:rPr>
-          <w:rFonts w:hint="eastAsia"/>
-        </w:rPr>
-        <w:t>JSONObject</w:t>
-      </w:r>
-      <w:proofErr w:type="spellEnd"/>
-      <w:r>
-        <w:rPr>
-          <w:rFonts w:hint="eastAsia"/>
-        </w:rPr>
-        <w:t>(</w:t>
-      </w:r>
-      <w:proofErr w:type="gramEnd"/>
-      <w:r>
-        <w:t xml:space="preserve">String </w:t>
-      </w:r>
-      <w:proofErr w:type="spellStart"/>
-      <w:r>
-        <w:t>appId</w:t>
-      </w:r>
-      <w:proofErr w:type="spellEnd"/>
-      <w:r>
-        <w:t xml:space="preserve">, </w:t>
-      </w:r>
-      <w:r>
-        <w:rPr>
-          <w:strike/>
-          <w:color w:val="FF0000"/>
-        </w:rPr>
-        <w:t xml:space="preserve">String </w:t>
-      </w:r>
-      <w:proofErr w:type="spellStart"/>
-      <w:r>
-        <w:rPr>
-          <w:strike/>
-          <w:color w:val="FF0000"/>
-        </w:rPr>
-        <w:t>studentId</w:t>
-      </w:r>
-      <w:proofErr w:type="spellEnd"/>
-      <w:r>
-        <w:rPr>
-          <w:rFonts w:hint="eastAsia"/>
+      <w:r>
+        <w:rPr>
+          <w:rFonts w:hint="eastAsia"/>
+          <w:color w:val="FF0000"/>
+        </w:rPr>
+        <w:t>JSONObject(</w:t>
+      </w:r>
+      <w:r>
+        <w:rPr>
+          <w:color w:val="FF0000"/>
+        </w:rPr>
+        <w:t>String startTime, String endTime, String teacher, String teacherMobile</w:t>
+      </w:r>
+      <w:r>
+        <w:rPr>
+          <w:rFonts w:hint="eastAsia"/>
+          <w:color w:val="FF0000"/>
         </w:rPr>
         <w:t>)</w:t>
       </w:r>
@@ -2541,70 +2213,86 @@
           <w:rFonts w:hint="eastAsia"/>
           <w:color w:val="FF0000"/>
         </w:rPr>
-        <w:t>（注：因为咨询师要登录，所以反馈时不验证学号，直接从服务器拉取之前的反馈信息以备修改）</w:t>
-      </w:r>
-    </w:p>
-    <w:p>
-      <w:r>
-        <w:rPr>
-          <w:rFonts w:hint="eastAsia"/>
-        </w:rPr>
         <w:t>返回</w:t>
       </w:r>
       <w:r>
+        <w:rPr>
+          <w:color w:val="FF0000"/>
+        </w:rPr>
         <w:t>：</w:t>
       </w:r>
-      <w:proofErr w:type="spellStart"/>
-      <w:proofErr w:type="gramStart"/>
-      <w:r>
-        <w:rPr>
-          <w:rFonts w:hint="eastAsia"/>
-        </w:rPr>
-        <w:t>JSONObject</w:t>
-      </w:r>
-      <w:proofErr w:type="spellEnd"/>
-      <w:r>
-        <w:rPr>
-          <w:rFonts w:hint="eastAsia"/>
-        </w:rPr>
-        <w:t>(</w:t>
-      </w:r>
-      <w:proofErr w:type="gramEnd"/>
-      <w:r>
-        <w:t>String state</w:t>
-      </w:r>
-      <w:r>
-        <w:t xml:space="preserve">, String </w:t>
-      </w:r>
-      <w:proofErr w:type="spellStart"/>
-      <w:r>
-        <w:t>teacherName</w:t>
-      </w:r>
-      <w:proofErr w:type="spellEnd"/>
-      <w:r>
-        <w:t xml:space="preserve">, String </w:t>
-      </w:r>
-      <w:proofErr w:type="spellStart"/>
-      <w:r>
-        <w:t>teacherId</w:t>
-      </w:r>
-      <w:proofErr w:type="spellEnd"/>
-      <w:r>
-        <w:t xml:space="preserve">, String </w:t>
-      </w:r>
-      <w:proofErr w:type="spellStart"/>
-      <w:r>
-        <w:t>studentName</w:t>
-      </w:r>
-      <w:proofErr w:type="spellEnd"/>
-      <w:r>
-        <w:t>, String problem, String solution, String advice</w:t>
-      </w:r>
-      <w:r>
-        <w:rPr>
-          <w:rFonts w:hint="eastAsia"/>
-        </w:rPr>
-        <w:t>)</w:t>
+      <w:r>
+        <w:rPr>
+          <w:rFonts w:hint="eastAsia"/>
+          <w:color w:val="FF0000"/>
+        </w:rPr>
+        <w:t>JSONObject(</w:t>
+      </w:r>
+      <w:r>
+        <w:rPr>
+          <w:color w:val="FF0000"/>
+        </w:rPr>
+        <w:t>String state, String appId, String startTim</w:t>
+      </w:r>
+      <w:r>
+        <w:rPr>
+          <w:rFonts w:hint="eastAsia"/>
+          <w:color w:val="FF0000"/>
+        </w:rPr>
+        <w:t>e, String endTime, String teacher</w:t>
+      </w:r>
+      <w:r>
+        <w:rPr>
+          <w:color w:val="FF0000"/>
+        </w:rPr>
+        <w:t>, String teacherMobile)</w:t>
+      </w:r>
+    </w:p>
+    <w:p>
+      <w:pPr>
+        <w:rPr>
+          <w:color w:val="FF0000"/>
+        </w:rPr>
+      </w:pPr>
+      <w:r>
+        <w:rPr>
+          <w:rFonts w:hint="eastAsia"/>
+          <w:color w:val="FF0000"/>
+        </w:rPr>
+        <w:t>备注</w:t>
+      </w:r>
+      <w:r>
+        <w:rPr>
+          <w:color w:val="FF0000"/>
+        </w:rPr>
+        <w:t>：</w:t>
+      </w:r>
+      <w:r>
+        <w:rPr>
+          <w:rFonts w:hint="eastAsia"/>
+          <w:color w:val="FF0000"/>
+        </w:rPr>
+        <w:t>时间格式</w:t>
+      </w:r>
+      <w:r>
+        <w:rPr>
+          <w:rFonts w:hint="eastAsia"/>
+          <w:color w:val="FF0000"/>
+        </w:rPr>
+        <w:t>yy-MM-dd HH:mm</w:t>
+      </w:r>
+      <w:r>
+        <w:rPr>
+          <w:rFonts w:hint="eastAsia"/>
+          <w:color w:val="FF0000"/>
+        </w:rPr>
+        <w:t>，</w:t>
+      </w:r>
+      <w:r>
+        <w:rPr>
+          <w:color w:val="FF0000"/>
+        </w:rPr>
+        <w:t>下同</w:t>
       </w:r>
     </w:p>
     <w:p>
@@ -2614,193 +2302,168 @@
           <w:ilvl w:val="1"/>
           <w:numId w:val="3"/>
         </w:numPr>
-      </w:pPr>
-      <w:r>
-        <w:rPr>
-          <w:rFonts w:hint="eastAsia"/>
+        <w:rPr>
+          <w:color w:val="FF0000"/>
+        </w:rPr>
+      </w:pPr>
+      <w:r>
+        <w:rPr>
+          <w:rFonts w:hint="eastAsia"/>
+          <w:color w:val="FF0000"/>
         </w:rPr>
         <w:t>咨询师</w:t>
       </w:r>
       <w:r>
-        <w:t>反馈</w:t>
-      </w:r>
-    </w:p>
-    <w:p>
-      <w:r>
-        <w:rPr>
-          <w:rFonts w:hint="eastAsia"/>
-        </w:rPr>
-        <w:t>咨询师反馈</w:t>
-      </w:r>
-    </w:p>
-    <w:p>
-      <w:r>
-        <w:rPr>
-          <w:rFonts w:hint="eastAsia"/>
-        </w:rPr>
-        <w:t xml:space="preserve">POST </w:t>
-      </w:r>
-      <w:r>
-        <w:rPr>
-          <w:rFonts w:hint="eastAsia"/>
-        </w:rPr>
-        <w:t>appointment/</w:t>
-      </w:r>
-      <w:proofErr w:type="spellStart"/>
-      <w:r>
-        <w:rPr>
-          <w:rFonts w:hint="eastAsia"/>
-        </w:rPr>
-        <w:t>teacherFeedback</w:t>
-      </w:r>
-      <w:proofErr w:type="spellEnd"/>
-    </w:p>
-    <w:p>
-      <w:r>
-        <w:rPr>
-          <w:rFonts w:hint="eastAsia"/>
+        <w:rPr>
+          <w:color w:val="FF0000"/>
+        </w:rPr>
+        <w:t>编辑咨询</w:t>
+      </w:r>
+    </w:p>
+    <w:p>
+      <w:pPr>
+        <w:rPr>
+          <w:color w:val="FF0000"/>
+        </w:rPr>
+      </w:pPr>
+      <w:r>
+        <w:rPr>
+          <w:rFonts w:hint="eastAsia"/>
+          <w:color w:val="FF0000"/>
+        </w:rPr>
+        <w:t>咨询师</w:t>
+      </w:r>
+      <w:r>
+        <w:rPr>
+          <w:rFonts w:hint="eastAsia"/>
+          <w:color w:val="FF0000"/>
+        </w:rPr>
+        <w:t>编辑</w:t>
+      </w:r>
+      <w:r>
+        <w:rPr>
+          <w:color w:val="FF0000"/>
+        </w:rPr>
+        <w:t>咨询</w:t>
+      </w:r>
+    </w:p>
+    <w:p>
+      <w:pPr>
+        <w:rPr>
+          <w:color w:val="FF0000"/>
+        </w:rPr>
+      </w:pPr>
+      <w:r>
+        <w:rPr>
+          <w:rFonts w:hint="eastAsia"/>
+          <w:color w:val="FF0000"/>
+        </w:rPr>
+        <w:t>POST</w:t>
+      </w:r>
+      <w:r>
+        <w:rPr>
+          <w:color w:val="FF0000"/>
+        </w:rPr>
+        <w:t xml:space="preserve"> appointment/editAppointment</w:t>
+      </w:r>
+    </w:p>
+    <w:p>
+      <w:pPr>
+        <w:rPr>
+          <w:color w:val="FF0000"/>
+        </w:rPr>
+      </w:pPr>
+      <w:r>
+        <w:rPr>
+          <w:rFonts w:hint="eastAsia"/>
+          <w:color w:val="FF0000"/>
         </w:rPr>
         <w:t>接收</w:t>
       </w:r>
       <w:r>
+        <w:rPr>
+          <w:color w:val="FF0000"/>
+        </w:rPr>
         <w:t>：</w:t>
       </w:r>
-      <w:proofErr w:type="spellStart"/>
-      <w:proofErr w:type="gramStart"/>
-      <w:r>
-        <w:rPr>
-          <w:rFonts w:hint="eastAsia"/>
-        </w:rPr>
-        <w:t>JSONObject</w:t>
-      </w:r>
-      <w:proofErr w:type="spellEnd"/>
-      <w:r>
-        <w:rPr>
-          <w:rFonts w:hint="eastAsia"/>
-        </w:rPr>
-        <w:t>(</w:t>
-      </w:r>
-      <w:proofErr w:type="gramEnd"/>
-      <w:r>
-        <w:t xml:space="preserve">String </w:t>
-      </w:r>
-      <w:proofErr w:type="spellStart"/>
-      <w:r>
-        <w:t>appId</w:t>
-      </w:r>
-      <w:proofErr w:type="spellEnd"/>
-      <w:r>
-        <w:t xml:space="preserve">, String </w:t>
-      </w:r>
-      <w:proofErr w:type="spellStart"/>
-      <w:r>
-        <w:t>teacherName</w:t>
-      </w:r>
-      <w:proofErr w:type="spellEnd"/>
-      <w:r>
-        <w:t xml:space="preserve">, String </w:t>
-      </w:r>
-      <w:proofErr w:type="spellStart"/>
-      <w:r>
-        <w:t>teacherId</w:t>
-      </w:r>
-      <w:proofErr w:type="spellEnd"/>
-      <w:r>
-        <w:t xml:space="preserve">, String </w:t>
-      </w:r>
-      <w:proofErr w:type="spellStart"/>
-      <w:r>
-        <w:t>studentName</w:t>
-      </w:r>
-      <w:proofErr w:type="spellEnd"/>
-      <w:r>
-        <w:t>, String problem, String solution, String advice</w:t>
-      </w:r>
-      <w:r>
-        <w:rPr>
-          <w:rFonts w:hint="eastAsia"/>
+      <w:r>
+        <w:rPr>
+          <w:rFonts w:hint="eastAsia"/>
+          <w:color w:val="FF0000"/>
+        </w:rPr>
+        <w:t>JSONObject(</w:t>
+      </w:r>
+      <w:r>
+        <w:rPr>
+          <w:color w:val="FF0000"/>
+        </w:rPr>
+        <w:t>String startTime, String endTime, String teacher, String teacherMobile</w:t>
+      </w:r>
+      <w:r>
+        <w:rPr>
+          <w:rFonts w:hint="eastAsia"/>
+          <w:color w:val="FF0000"/>
         </w:rPr>
         <w:t>)</w:t>
       </w:r>
     </w:p>
     <w:p>
-      <w:r>
-        <w:rPr>
-          <w:rFonts w:hint="eastAsia"/>
+      <w:pPr>
+        <w:rPr>
+          <w:color w:val="FF0000"/>
+        </w:rPr>
+      </w:pPr>
+      <w:r>
+        <w:rPr>
+          <w:rFonts w:hint="eastAsia"/>
+          <w:color w:val="FF0000"/>
         </w:rPr>
         <w:t>返回</w:t>
       </w:r>
       <w:r>
+        <w:rPr>
+          <w:color w:val="FF0000"/>
+        </w:rPr>
         <w:t>：</w:t>
       </w:r>
-      <w:proofErr w:type="spellStart"/>
-      <w:proofErr w:type="gramStart"/>
-      <w:r>
-        <w:t>JSONObject</w:t>
-      </w:r>
-      <w:proofErr w:type="spellEnd"/>
-      <w:r>
-        <w:t>(</w:t>
-      </w:r>
-      <w:proofErr w:type="gramEnd"/>
-      <w:r>
-        <w:t>String state)</w:t>
-      </w:r>
-    </w:p>
-    <w:p>
-      <w:r>
-        <w:rPr>
-          <w:rFonts w:hint="eastAsia"/>
-        </w:rPr>
-        <w:t>备注</w:t>
-      </w:r>
-      <w:r>
-        <w:t>：涉及到咨询师和管理员的操作</w:t>
-      </w:r>
-      <w:r>
-        <w:rPr>
-          <w:rFonts w:hint="eastAsia"/>
-        </w:rPr>
-        <w:t>后端</w:t>
-      </w:r>
-      <w:r>
-        <w:t>都会做权限验证，</w:t>
-      </w:r>
-      <w:r>
-        <w:rPr>
-          <w:rFonts w:hint="eastAsia"/>
-        </w:rPr>
-        <w:t>前端只需</w:t>
-      </w:r>
-      <w:r>
-        <w:t>注意有可能</w:t>
-      </w:r>
-      <w:r>
-        <w:t>state</w:t>
-      </w:r>
-      <w:r>
-        <w:t>是</w:t>
-      </w:r>
-      <w:r>
-        <w:t>FAILED</w:t>
-      </w:r>
-      <w:r>
-        <w:t>的</w:t>
-      </w:r>
-      <w:r>
-        <w:rPr>
-          <w:rFonts w:hint="eastAsia"/>
-        </w:rPr>
-        <w:t>原因</w:t>
-      </w:r>
-      <w:r>
-        <w:t>是权限不足</w:t>
-      </w:r>
-      <w:r>
-        <w:rPr>
-          <w:rFonts w:hint="eastAsia"/>
-        </w:rPr>
-        <w:t>。</w:t>
+      <w:r>
+        <w:rPr>
+          <w:rFonts w:hint="eastAsia"/>
+          <w:color w:val="FF0000"/>
+        </w:rPr>
+        <w:t>JSONObject(</w:t>
+      </w:r>
+      <w:r>
+        <w:rPr>
+          <w:color w:val="FF0000"/>
+        </w:rPr>
+        <w:t>String state, String appId, String startTim</w:t>
+      </w:r>
+      <w:r>
+        <w:rPr>
+          <w:rFonts w:hint="eastAsia"/>
+          <w:color w:val="FF0000"/>
+        </w:rPr>
+        <w:t>e, String endTime, String</w:t>
+      </w:r>
+      <w:r>
+        <w:rPr>
+          <w:color w:val="FF0000"/>
+        </w:rPr>
+        <w:t xml:space="preserve"> </w:t>
+      </w:r>
+      <w:r>
+        <w:rPr>
+          <w:rFonts w:hint="eastAsia"/>
+          <w:color w:val="FF0000"/>
+        </w:rPr>
+        <w:t>teacher</w:t>
+      </w:r>
+      <w:r>
+        <w:rPr>
+          <w:color w:val="FF0000"/>
+        </w:rPr>
+        <w:t>, String teacherMobile)</w:t>
       </w:r>
     </w:p>
     <w:p>
@@ -2810,135 +2473,154 @@
           <w:ilvl w:val="1"/>
           <w:numId w:val="3"/>
         </w:numPr>
-      </w:pPr>
-      <w:r>
-        <w:rPr>
-          <w:rFonts w:hint="eastAsia"/>
-        </w:rPr>
-        <w:t>管理员</w:t>
-      </w:r>
-      <w:r>
-        <w:t>拉取反馈</w:t>
-      </w:r>
-    </w:p>
-    <w:p>
-      <w:r>
-        <w:rPr>
-          <w:rFonts w:hint="eastAsia"/>
-        </w:rPr>
-        <w:t>管理员</w:t>
-      </w:r>
-      <w:r>
-        <w:t>获取当前反馈意见</w:t>
-      </w:r>
-    </w:p>
-    <w:p>
-      <w:r>
-        <w:t>POST appointment/</w:t>
-      </w:r>
-      <w:proofErr w:type="spellStart"/>
-      <w:r>
-        <w:t>adminCheck</w:t>
-      </w:r>
-      <w:proofErr w:type="spellEnd"/>
-    </w:p>
-    <w:p>
-      <w:r>
-        <w:rPr>
-          <w:rFonts w:hint="eastAsia"/>
+        <w:rPr>
+          <w:color w:val="FF0000"/>
+        </w:rPr>
+      </w:pPr>
+      <w:r>
+        <w:rPr>
+          <w:rFonts w:hint="eastAsia"/>
+          <w:color w:val="FF0000"/>
+        </w:rPr>
+        <w:t>咨询师</w:t>
+      </w:r>
+      <w:r>
+        <w:rPr>
+          <w:rFonts w:hint="eastAsia"/>
+          <w:color w:val="FF0000"/>
+        </w:rPr>
+        <w:t>删除咨询</w:t>
+      </w:r>
+    </w:p>
+    <w:p>
+      <w:pPr>
+        <w:rPr>
+          <w:color w:val="FF0000"/>
+        </w:rPr>
+      </w:pPr>
+      <w:r>
+        <w:rPr>
+          <w:rFonts w:hint="eastAsia"/>
+          <w:color w:val="FF0000"/>
+        </w:rPr>
+        <w:t>咨询师</w:t>
+      </w:r>
+      <w:r>
+        <w:rPr>
+          <w:rFonts w:hint="eastAsia"/>
+          <w:color w:val="FF0000"/>
+        </w:rPr>
+        <w:t>删除咨询</w:t>
+      </w:r>
+    </w:p>
+    <w:p>
+      <w:pPr>
+        <w:rPr>
+          <w:color w:val="FF0000"/>
+        </w:rPr>
+      </w:pPr>
+      <w:r>
+        <w:rPr>
+          <w:rFonts w:hint="eastAsia"/>
+          <w:color w:val="FF0000"/>
+        </w:rPr>
+        <w:t>POST</w:t>
+      </w:r>
+      <w:r>
+        <w:rPr>
+          <w:color w:val="FF0000"/>
+        </w:rPr>
+        <w:t xml:space="preserve"> appointment/</w:t>
+      </w:r>
+      <w:r>
+        <w:rPr>
+          <w:color w:val="FF0000"/>
+        </w:rPr>
+        <w:t>teacher/</w:t>
+      </w:r>
+      <w:r>
+        <w:rPr>
+          <w:color w:val="FF0000"/>
+        </w:rPr>
+        <w:t>removeAppointment</w:t>
+      </w:r>
+    </w:p>
+    <w:p>
+      <w:pPr>
+        <w:rPr>
+          <w:color w:val="FF0000"/>
+        </w:rPr>
+      </w:pPr>
+      <w:r>
+        <w:rPr>
+          <w:rFonts w:hint="eastAsia"/>
+          <w:color w:val="FF0000"/>
         </w:rPr>
         <w:t>接收</w:t>
       </w:r>
       <w:r>
+        <w:rPr>
+          <w:color w:val="FF0000"/>
+        </w:rPr>
         <w:t>：</w:t>
       </w:r>
-      <w:proofErr w:type="spellStart"/>
-      <w:proofErr w:type="gramStart"/>
-      <w:r>
-        <w:rPr>
-          <w:rFonts w:hint="eastAsia"/>
-        </w:rPr>
-        <w:t>JSONObject</w:t>
-      </w:r>
-      <w:proofErr w:type="spellEnd"/>
-      <w:r>
-        <w:rPr>
-          <w:rFonts w:hint="eastAsia"/>
-        </w:rPr>
-        <w:t>(</w:t>
-      </w:r>
-      <w:proofErr w:type="gramEnd"/>
-      <w:r>
-        <w:t xml:space="preserve">String </w:t>
-      </w:r>
-      <w:proofErr w:type="spellStart"/>
-      <w:r>
-        <w:t>appId</w:t>
-      </w:r>
-      <w:proofErr w:type="spellEnd"/>
-      <w:r>
-        <w:rPr>
-          <w:rFonts w:hint="eastAsia"/>
+      <w:r>
+        <w:rPr>
+          <w:rFonts w:hint="eastAsia"/>
+          <w:color w:val="FF0000"/>
+        </w:rPr>
+        <w:t>JSONObject(</w:t>
+      </w:r>
+      <w:r>
+        <w:rPr>
+          <w:color w:val="FF0000"/>
+        </w:rPr>
+        <w:t>String[] appIds</w:t>
+      </w:r>
+      <w:r>
+        <w:rPr>
+          <w:rFonts w:hint="eastAsia"/>
+          <w:color w:val="FF0000"/>
         </w:rPr>
         <w:t>)</w:t>
       </w:r>
     </w:p>
     <w:p>
-      <w:r>
-        <w:rPr>
-          <w:rFonts w:hint="eastAsia"/>
+      <w:pPr>
+        <w:rPr>
+          <w:color w:val="FF0000"/>
+        </w:rPr>
+      </w:pPr>
+      <w:r>
+        <w:rPr>
+          <w:rFonts w:hint="eastAsia"/>
+          <w:color w:val="FF0000"/>
         </w:rPr>
         <w:t>返回</w:t>
       </w:r>
       <w:r>
+        <w:rPr>
+          <w:color w:val="FF0000"/>
+        </w:rPr>
         <w:t>：</w:t>
       </w:r>
-      <w:proofErr w:type="spellStart"/>
-      <w:proofErr w:type="gramStart"/>
-      <w:r>
-        <w:rPr>
-          <w:rFonts w:hint="eastAsia"/>
-        </w:rPr>
-        <w:t>JSONObject</w:t>
-      </w:r>
-      <w:proofErr w:type="spellEnd"/>
-      <w:r>
-        <w:rPr>
-          <w:rFonts w:hint="eastAsia"/>
-        </w:rPr>
-        <w:t>(</w:t>
-      </w:r>
-      <w:proofErr w:type="gramEnd"/>
-      <w:r>
-        <w:t xml:space="preserve">String state, String </w:t>
-      </w:r>
-      <w:proofErr w:type="spellStart"/>
-      <w:r>
-        <w:t>teacherName</w:t>
-      </w:r>
-      <w:proofErr w:type="spellEnd"/>
-      <w:r>
-        <w:t xml:space="preserve">, String </w:t>
-      </w:r>
-      <w:proofErr w:type="spellStart"/>
-      <w:r>
-        <w:t>teacherId</w:t>
-      </w:r>
-      <w:proofErr w:type="spellEnd"/>
-      <w:r>
-        <w:t xml:space="preserve">, String </w:t>
-      </w:r>
-      <w:proofErr w:type="spellStart"/>
-      <w:r>
-        <w:t>studentName</w:t>
-      </w:r>
-      <w:proofErr w:type="spellEnd"/>
-      <w:r>
-        <w:t>, String problem, String solution, String advice</w:t>
-      </w:r>
-      <w:r>
-        <w:rPr>
-          <w:rFonts w:hint="eastAsia"/>
+      <w:r>
+        <w:rPr>
+          <w:rFonts w:hint="eastAsia"/>
+          <w:color w:val="FF0000"/>
+        </w:rPr>
+        <w:t>JSONObject(</w:t>
+      </w:r>
+      <w:r>
+        <w:rPr>
+          <w:color w:val="FF0000"/>
+        </w:rPr>
+        <w:t>String state</w:t>
+      </w:r>
+      <w:r>
+        <w:rPr>
+          <w:rFonts w:hint="eastAsia"/>
+          <w:color w:val="FF0000"/>
         </w:rPr>
         <w:t>)</w:t>
       </w:r>
@@ -2950,140 +2632,162 @@
           <w:ilvl w:val="1"/>
           <w:numId w:val="3"/>
         </w:numPr>
-      </w:pPr>
-      <w:r>
-        <w:rPr>
-          <w:rFonts w:hint="eastAsia"/>
+        <w:rPr>
+          <w:color w:val="FF0000"/>
+        </w:rPr>
+      </w:pPr>
+      <w:r>
+        <w:rPr>
+          <w:rFonts w:hint="eastAsia"/>
+          <w:color w:val="FF0000"/>
+        </w:rPr>
+        <w:t>咨询师</w:t>
+      </w:r>
+      <w:r>
+        <w:rPr>
+          <w:rFonts w:hint="eastAsia"/>
+          <w:color w:val="FF0000"/>
+        </w:rPr>
+        <w:t>取消预约</w:t>
+      </w:r>
+    </w:p>
+    <w:p>
+      <w:pPr>
+        <w:rPr>
+          <w:color w:val="FF0000"/>
+        </w:rPr>
+      </w:pPr>
+      <w:r>
+        <w:rPr>
+          <w:rFonts w:hint="eastAsia"/>
+          <w:color w:val="FF0000"/>
+        </w:rPr>
+        <w:t>咨询师</w:t>
+      </w:r>
+      <w:r>
+        <w:rPr>
+          <w:rFonts w:hint="eastAsia"/>
+          <w:color w:val="FF0000"/>
+        </w:rPr>
+        <w:t>取消预约</w:t>
+      </w:r>
+    </w:p>
+    <w:p>
+      <w:pPr>
+        <w:rPr>
+          <w:color w:val="FF0000"/>
+        </w:rPr>
+      </w:pPr>
+      <w:r>
+        <w:rPr>
+          <w:rFonts w:hint="eastAsia"/>
+          <w:color w:val="FF0000"/>
+        </w:rPr>
+        <w:t>POST</w:t>
+      </w:r>
+      <w:r>
+        <w:rPr>
+          <w:color w:val="FF0000"/>
+        </w:rPr>
+        <w:t xml:space="preserve"> appointment/</w:t>
+      </w:r>
+      <w:r>
+        <w:rPr>
+          <w:color w:val="FF0000"/>
+        </w:rPr>
+        <w:t>teacher/</w:t>
+      </w:r>
+      <w:bookmarkStart w:id="0" w:name="_GoBack"/>
+      <w:bookmarkEnd w:id="0"/>
+      <w:r>
+        <w:rPr>
+          <w:color w:val="FF0000"/>
+        </w:rPr>
+        <w:t>cancelAppointment</w:t>
+      </w:r>
+    </w:p>
+    <w:p>
+      <w:pPr>
+        <w:rPr>
+          <w:color w:val="FF0000"/>
+        </w:rPr>
+      </w:pPr>
+      <w:r>
+        <w:rPr>
+          <w:rFonts w:hint="eastAsia"/>
+          <w:color w:val="FF0000"/>
         </w:rPr>
         <w:lastRenderedPageBreak/>
-        <w:t>管理员反馈</w:t>
-      </w:r>
-    </w:p>
-    <w:p>
-      <w:r>
-        <w:rPr>
-          <w:rFonts w:hint="eastAsia"/>
-        </w:rPr>
-        <w:t>管理员</w:t>
-      </w:r>
-      <w:r>
-        <w:t>帮助咨询师填写反馈意见</w:t>
-      </w:r>
-    </w:p>
-    <w:p>
-      <w:r>
-        <w:t>POST appointment/</w:t>
-      </w:r>
-      <w:proofErr w:type="spellStart"/>
-      <w:r>
-        <w:t>adminFeedBack</w:t>
-      </w:r>
-      <w:proofErr w:type="spellEnd"/>
-    </w:p>
-    <w:p>
-      <w:r>
-        <w:rPr>
-          <w:rFonts w:hint="eastAsia"/>
-        </w:rPr>
         <w:t>接收</w:t>
       </w:r>
       <w:r>
+        <w:rPr>
+          <w:color w:val="FF0000"/>
+        </w:rPr>
         <w:t>：</w:t>
       </w:r>
-      <w:proofErr w:type="spellStart"/>
-      <w:proofErr w:type="gramStart"/>
-      <w:r>
-        <w:rPr>
-          <w:rFonts w:hint="eastAsia"/>
-        </w:rPr>
-        <w:t>JSONObject</w:t>
-      </w:r>
-      <w:proofErr w:type="spellEnd"/>
-      <w:r>
-        <w:rPr>
-          <w:rFonts w:hint="eastAsia"/>
-        </w:rPr>
-        <w:t>(</w:t>
-      </w:r>
-      <w:proofErr w:type="gramEnd"/>
-      <w:r>
-        <w:t xml:space="preserve">String </w:t>
-      </w:r>
-      <w:proofErr w:type="spellStart"/>
-      <w:r>
-        <w:t>appId</w:t>
-      </w:r>
-      <w:proofErr w:type="spellEnd"/>
-      <w:r>
-        <w:t xml:space="preserve">, String </w:t>
-      </w:r>
-      <w:proofErr w:type="spellStart"/>
-      <w:r>
-        <w:t>teacherName</w:t>
-      </w:r>
-      <w:proofErr w:type="spellEnd"/>
-      <w:r>
-        <w:t xml:space="preserve">, String </w:t>
-      </w:r>
-      <w:proofErr w:type="spellStart"/>
-      <w:r>
-        <w:t>teacherId</w:t>
-      </w:r>
-      <w:proofErr w:type="spellEnd"/>
-      <w:r>
-        <w:t xml:space="preserve">, String </w:t>
-      </w:r>
-      <w:proofErr w:type="spellStart"/>
-      <w:r>
-        <w:t>studentName</w:t>
-      </w:r>
-      <w:proofErr w:type="spellEnd"/>
-      <w:r>
-        <w:t>, String problem, String solution, String advice</w:t>
-      </w:r>
-      <w:r>
-        <w:rPr>
-          <w:rFonts w:hint="eastAsia"/>
+      <w:r>
+        <w:rPr>
+          <w:rFonts w:hint="eastAsia"/>
+          <w:color w:val="FF0000"/>
+        </w:rPr>
+        <w:t>JSONObject(</w:t>
+      </w:r>
+      <w:r>
+        <w:rPr>
+          <w:color w:val="FF0000"/>
+        </w:rPr>
+        <w:t>String[] appIds</w:t>
+      </w:r>
+      <w:r>
+        <w:rPr>
+          <w:rFonts w:hint="eastAsia"/>
+          <w:color w:val="FF0000"/>
         </w:rPr>
         <w:t>)</w:t>
       </w:r>
     </w:p>
     <w:p>
-      <w:r>
-        <w:rPr>
-          <w:rFonts w:hint="eastAsia"/>
+      <w:pPr>
+        <w:rPr>
+          <w:color w:val="FF0000"/>
+        </w:rPr>
+      </w:pPr>
+      <w:r>
+        <w:rPr>
+          <w:rFonts w:hint="eastAsia"/>
+          <w:color w:val="FF0000"/>
         </w:rPr>
         <w:t>返回</w:t>
       </w:r>
       <w:r>
+        <w:rPr>
+          <w:color w:val="FF0000"/>
+        </w:rPr>
         <w:t>：</w:t>
       </w:r>
-      <w:proofErr w:type="spellStart"/>
-      <w:proofErr w:type="gramStart"/>
-      <w:r>
-        <w:rPr>
-          <w:rFonts w:hint="eastAsia"/>
-        </w:rPr>
-        <w:t>JSONObject</w:t>
-      </w:r>
-      <w:proofErr w:type="spellEnd"/>
-      <w:r>
-        <w:rPr>
-          <w:rFonts w:hint="eastAsia"/>
-        </w:rPr>
-        <w:t>(</w:t>
-      </w:r>
-      <w:proofErr w:type="gramEnd"/>
-      <w:r>
+      <w:r>
+        <w:rPr>
+          <w:rFonts w:hint="eastAsia"/>
+          <w:color w:val="FF0000"/>
+        </w:rPr>
+        <w:t>JSONObject(</w:t>
+      </w:r>
+      <w:r>
+        <w:rPr>
+          <w:color w:val="FF0000"/>
+        </w:rPr>
         <w:t>String state</w:t>
       </w:r>
       <w:r>
         <w:rPr>
           <w:rFonts w:hint="eastAsia"/>
+          <w:color w:val="FF0000"/>
         </w:rPr>
         <w:t>)</w:t>
       </w:r>
     </w:p>
+    <w:p/>
     <w:p>
       <w:pPr>
         <w:pStyle w:val="2"/>
@@ -3096,44 +2800,36 @@
         <w:rPr>
           <w:rFonts w:hint="eastAsia"/>
         </w:rPr>
-        <w:t>管理员</w:t>
-      </w:r>
-      <w:r>
-        <w:t>增加咨询</w:t>
-      </w:r>
-    </w:p>
-    <w:p>
-      <w:r>
-        <w:rPr>
-          <w:rFonts w:hint="eastAsia"/>
-        </w:rPr>
-        <w:t>管理员</w:t>
-      </w:r>
-      <w:r>
-        <w:t>增加咨询</w:t>
-      </w:r>
-    </w:p>
-    <w:p>
-      <w:r>
-        <w:rPr>
-          <w:rFonts w:hint="eastAsia"/>
-        </w:rPr>
+        <w:t>咨询师验证学号</w:t>
+      </w:r>
+    </w:p>
+    <w:p>
+      <w:r>
+        <w:rPr>
+          <w:rFonts w:hint="eastAsia"/>
+        </w:rPr>
+        <w:t>咨询师</w:t>
+      </w:r>
+      <w:r>
+        <w:t>反馈</w:t>
+      </w:r>
+      <w:r>
+        <w:rPr>
+          <w:rFonts w:hint="eastAsia"/>
+        </w:rPr>
+        <w:t>前</w:t>
+      </w:r>
+      <w:r>
+        <w:t>要验证学生学号</w:t>
+      </w:r>
+    </w:p>
+    <w:p>
+      <w:r>
         <w:t xml:space="preserve">POST </w:t>
       </w:r>
       <w:r>
-        <w:rPr>
-          <w:rFonts w:hint="eastAsia"/>
-        </w:rPr>
-        <w:t>appointment/</w:t>
-      </w:r>
-      <w:proofErr w:type="spellStart"/>
-      <w:r>
-        <w:rPr>
-          <w:rFonts w:hint="eastAsia"/>
-        </w:rPr>
-        <w:t>addAppointment</w:t>
-      </w:r>
-      <w:proofErr w:type="spellEnd"/>
+        <w:t>appointment/teacherCheck</w:t>
+      </w:r>
     </w:p>
     <w:p>
       <w:r>
@@ -3145,69 +2841,22 @@
       <w:r>
         <w:t>：</w:t>
       </w:r>
-      <w:proofErr w:type="spellStart"/>
-      <w:proofErr w:type="gramStart"/>
-      <w:r>
-        <w:rPr>
-          <w:rFonts w:hint="eastAsia"/>
-        </w:rPr>
-        <w:t>JSONObject</w:t>
-      </w:r>
-      <w:proofErr w:type="spellEnd"/>
-      <w:r>
-        <w:rPr>
-          <w:rFonts w:hint="eastAsia"/>
-        </w:rPr>
-        <w:t>(</w:t>
-      </w:r>
-      <w:proofErr w:type="gramEnd"/>
-      <w:r>
-        <w:t xml:space="preserve">String </w:t>
-      </w:r>
-      <w:proofErr w:type="spellStart"/>
-      <w:r>
-        <w:t>startTime</w:t>
-      </w:r>
-      <w:proofErr w:type="spellEnd"/>
-      <w:r>
-        <w:t xml:space="preserve">, String </w:t>
-      </w:r>
-      <w:proofErr w:type="spellStart"/>
-      <w:r>
-        <w:t>endTime</w:t>
-      </w:r>
-      <w:proofErr w:type="spellEnd"/>
-      <w:r>
-        <w:t>, String teacher</w:t>
-      </w:r>
-      <w:r>
-        <w:rPr>
-          <w:color w:val="FF0000"/>
-        </w:rPr>
-        <w:t xml:space="preserve">, String </w:t>
-      </w:r>
-      <w:proofErr w:type="spellStart"/>
-      <w:r>
-        <w:rPr>
-          <w:color w:val="FF0000"/>
-        </w:rPr>
-        <w:t>teacherId</w:t>
-      </w:r>
-      <w:proofErr w:type="spellEnd"/>
-      <w:r>
-        <w:rPr>
-          <w:color w:val="FF0000"/>
-        </w:rPr>
-        <w:t xml:space="preserve">, String </w:t>
-      </w:r>
-      <w:proofErr w:type="spellStart"/>
-      <w:r>
-        <w:rPr>
-          <w:color w:val="FF0000"/>
-        </w:rPr>
-        <w:t>teacherMobile</w:t>
-      </w:r>
-      <w:proofErr w:type="spellEnd"/>
+      <w:r>
+        <w:rPr>
+          <w:rFonts w:hint="eastAsia"/>
+        </w:rPr>
+        <w:t>JSONObject(</w:t>
+      </w:r>
+      <w:r>
+        <w:t xml:space="preserve">String appId, </w:t>
+      </w:r>
+      <w:r>
+        <w:rPr>
+          <w:strike/>
+          <w:color w:val="FF0000"/>
+        </w:rPr>
+        <w:t>String studentId</w:t>
+      </w:r>
       <w:r>
         <w:rPr>
           <w:rFonts w:hint="eastAsia"/>
@@ -3216,6 +2865,20 @@
       </w:r>
     </w:p>
     <w:p>
+      <w:pPr>
+        <w:rPr>
+          <w:color w:val="FF0000"/>
+        </w:rPr>
+      </w:pPr>
+      <w:r>
+        <w:rPr>
+          <w:rFonts w:hint="eastAsia"/>
+          <w:color w:val="FF0000"/>
+        </w:rPr>
+        <w:t>（注：因为咨询师要登录，所以反馈时不验证学号，直接从服务器拉取之前的反馈信息以备修改）</w:t>
+      </w:r>
+    </w:p>
+    <w:p>
       <w:r>
         <w:rPr>
           <w:rFonts w:hint="eastAsia"/>
@@ -3225,156 +2888,23 @@
       <w:r>
         <w:t>：</w:t>
       </w:r>
-      <w:proofErr w:type="spellStart"/>
-      <w:proofErr w:type="gramStart"/>
-      <w:r>
-        <w:rPr>
-          <w:rFonts w:hint="eastAsia"/>
-        </w:rPr>
-        <w:t>JSONObject</w:t>
-      </w:r>
-      <w:proofErr w:type="spellEnd"/>
-      <w:r>
-        <w:rPr>
-          <w:rFonts w:hint="eastAsia"/>
-        </w:rPr>
-        <w:t>(</w:t>
-      </w:r>
-      <w:proofErr w:type="gramEnd"/>
-      <w:r>
-        <w:t xml:space="preserve">String state, String </w:t>
-      </w:r>
-      <w:proofErr w:type="spellStart"/>
-      <w:r>
-        <w:t>appId</w:t>
-      </w:r>
-      <w:proofErr w:type="spellEnd"/>
-      <w:r>
-        <w:t xml:space="preserve">, String </w:t>
-      </w:r>
-      <w:proofErr w:type="spellStart"/>
-      <w:r>
-        <w:t>startTim</w:t>
-      </w:r>
-      <w:r>
-        <w:rPr>
-          <w:rFonts w:hint="eastAsia"/>
-        </w:rPr>
-        <w:t>e</w:t>
-      </w:r>
-      <w:proofErr w:type="spellEnd"/>
-      <w:r>
-        <w:rPr>
-          <w:rFonts w:hint="eastAsia"/>
-        </w:rPr>
-        <w:t xml:space="preserve">, String </w:t>
-      </w:r>
-      <w:proofErr w:type="spellStart"/>
-      <w:r>
-        <w:rPr>
-          <w:rFonts w:hint="eastAsia"/>
-        </w:rPr>
-        <w:t>endTime</w:t>
-      </w:r>
-      <w:proofErr w:type="spellEnd"/>
-      <w:r>
-        <w:rPr>
-          <w:rFonts w:hint="eastAsia"/>
-        </w:rPr>
-        <w:t>, String teacher</w:t>
-      </w:r>
-      <w:r>
-        <w:rPr>
-          <w:color w:val="FF0000"/>
-        </w:rPr>
-        <w:t xml:space="preserve">, String </w:t>
-      </w:r>
-      <w:proofErr w:type="spellStart"/>
-      <w:r>
-        <w:rPr>
-          <w:color w:val="FF0000"/>
-        </w:rPr>
-        <w:t>teacherId</w:t>
-      </w:r>
-      <w:proofErr w:type="spellEnd"/>
-      <w:r>
-        <w:rPr>
-          <w:color w:val="FF0000"/>
-        </w:rPr>
-        <w:t xml:space="preserve">, String </w:t>
-      </w:r>
-      <w:proofErr w:type="spellStart"/>
-      <w:r>
-        <w:rPr>
-          <w:color w:val="FF0000"/>
-        </w:rPr>
-        <w:t>teacherMobile</w:t>
-      </w:r>
-      <w:proofErr w:type="spellEnd"/>
-      <w:r>
+      <w:r>
+        <w:rPr>
+          <w:rFonts w:hint="eastAsia"/>
+        </w:rPr>
+        <w:t>JSONObject(</w:t>
+      </w:r>
+      <w:r>
+        <w:t>String state</w:t>
+      </w:r>
+      <w:r>
+        <w:t>, String teacherName, String teacherId, String studentName, String problem, String solution, String advice</w:t>
+      </w:r>
+      <w:r>
+        <w:rPr>
+          <w:rFonts w:hint="eastAsia"/>
+        </w:rPr>
         <w:t>)</w:t>
-      </w:r>
-    </w:p>
-    <w:p>
-      <w:r>
-        <w:rPr>
-          <w:rFonts w:hint="eastAsia"/>
-        </w:rPr>
-        <w:t>备注</w:t>
-      </w:r>
-      <w:r>
-        <w:t>：</w:t>
-      </w:r>
-      <w:r>
-        <w:rPr>
-          <w:rFonts w:hint="eastAsia"/>
-        </w:rPr>
-        <w:t>时间格式</w:t>
-      </w:r>
-      <w:proofErr w:type="spellStart"/>
-      <w:r>
-        <w:rPr>
-          <w:rFonts w:hint="eastAsia"/>
-        </w:rPr>
-        <w:t>yy</w:t>
-      </w:r>
-      <w:proofErr w:type="spellEnd"/>
-      <w:r>
-        <w:rPr>
-          <w:rFonts w:hint="eastAsia"/>
-        </w:rPr>
-        <w:t>-MM-</w:t>
-      </w:r>
-      <w:proofErr w:type="spellStart"/>
-      <w:r>
-        <w:rPr>
-          <w:rFonts w:hint="eastAsia"/>
-        </w:rPr>
-        <w:t>dd</w:t>
-      </w:r>
-      <w:proofErr w:type="spellEnd"/>
-      <w:r>
-        <w:rPr>
-          <w:rFonts w:hint="eastAsia"/>
-        </w:rPr>
-        <w:t xml:space="preserve"> </w:t>
-      </w:r>
-      <w:proofErr w:type="spellStart"/>
-      <w:r>
-        <w:rPr>
-          <w:rFonts w:hint="eastAsia"/>
-        </w:rPr>
-        <w:t>HH:mm</w:t>
-      </w:r>
-      <w:proofErr w:type="spellEnd"/>
-      <w:r>
-        <w:rPr>
-          <w:rFonts w:hint="eastAsia"/>
-        </w:rPr>
-        <w:t>，</w:t>
-      </w:r>
-      <w:r>
-        <w:t>下同</w:t>
       </w:r>
     </w:p>
     <w:p>
@@ -3389,41 +2919,33 @@
         <w:rPr>
           <w:rFonts w:hint="eastAsia"/>
         </w:rPr>
-        <w:t>管理</w:t>
-      </w:r>
-      <w:r>
-        <w:t>员编辑咨询</w:t>
-      </w:r>
-    </w:p>
-    <w:p>
-      <w:r>
-        <w:rPr>
-          <w:rFonts w:hint="eastAsia"/>
-        </w:rPr>
-        <w:t>管理员编辑</w:t>
-      </w:r>
-      <w:r>
-        <w:t>咨询</w:t>
-      </w:r>
-    </w:p>
-    <w:p>
-      <w:r>
-        <w:rPr>
-          <w:rFonts w:hint="eastAsia"/>
-        </w:rPr>
-        <w:t>POST</w:t>
-      </w:r>
-      <w:r>
-        <w:t xml:space="preserve"> </w:t>
-      </w:r>
-      <w:r>
-        <w:t>appointment/</w:t>
-      </w:r>
-      <w:proofErr w:type="spellStart"/>
-      <w:r>
-        <w:t>editAppointment</w:t>
-      </w:r>
-      <w:proofErr w:type="spellEnd"/>
+        <w:t>咨询师</w:t>
+      </w:r>
+      <w:r>
+        <w:t>反馈</w:t>
+      </w:r>
+    </w:p>
+    <w:p>
+      <w:r>
+        <w:rPr>
+          <w:rFonts w:hint="eastAsia"/>
+        </w:rPr>
+        <w:t>咨询师反馈</w:t>
+      </w:r>
+    </w:p>
+    <w:p>
+      <w:r>
+        <w:rPr>
+          <w:rFonts w:hint="eastAsia"/>
+        </w:rPr>
+        <w:t xml:space="preserve">POST </w:t>
+      </w:r>
+      <w:r>
+        <w:rPr>
+          <w:rFonts w:hint="eastAsia"/>
+        </w:rPr>
+        <w:t>appointment/teacherFeedback</w:t>
+      </w:r>
     </w:p>
     <w:p>
       <w:r>
@@ -3435,69 +2957,15 @@
       <w:r>
         <w:t>：</w:t>
       </w:r>
-      <w:proofErr w:type="spellStart"/>
-      <w:proofErr w:type="gramStart"/>
-      <w:r>
-        <w:rPr>
-          <w:rFonts w:hint="eastAsia"/>
-        </w:rPr>
-        <w:t>JSONObject</w:t>
-      </w:r>
-      <w:proofErr w:type="spellEnd"/>
-      <w:r>
-        <w:rPr>
-          <w:rFonts w:hint="eastAsia"/>
-        </w:rPr>
-        <w:t>(</w:t>
-      </w:r>
-      <w:proofErr w:type="gramEnd"/>
-      <w:r>
-        <w:t xml:space="preserve">String </w:t>
-      </w:r>
-      <w:proofErr w:type="spellStart"/>
-      <w:r>
-        <w:t>startTime</w:t>
-      </w:r>
-      <w:proofErr w:type="spellEnd"/>
-      <w:r>
-        <w:t xml:space="preserve">, String </w:t>
-      </w:r>
-      <w:proofErr w:type="spellStart"/>
-      <w:r>
-        <w:t>endTime</w:t>
-      </w:r>
-      <w:proofErr w:type="spellEnd"/>
-      <w:r>
-        <w:t>, String teacher</w:t>
-      </w:r>
-      <w:r>
-        <w:rPr>
-          <w:color w:val="FF0000"/>
-        </w:rPr>
-        <w:t xml:space="preserve">, String </w:t>
-      </w:r>
-      <w:proofErr w:type="spellStart"/>
-      <w:r>
-        <w:rPr>
-          <w:color w:val="FF0000"/>
-        </w:rPr>
-        <w:t>teacherId</w:t>
-      </w:r>
-      <w:proofErr w:type="spellEnd"/>
-      <w:r>
-        <w:rPr>
-          <w:color w:val="FF0000"/>
-        </w:rPr>
-        <w:t xml:space="preserve">, String </w:t>
-      </w:r>
-      <w:proofErr w:type="spellStart"/>
-      <w:r>
-        <w:rPr>
-          <w:color w:val="FF0000"/>
-        </w:rPr>
-        <w:t>teacherMobile</w:t>
-      </w:r>
-      <w:proofErr w:type="spellEnd"/>
+      <w:r>
+        <w:rPr>
+          <w:rFonts w:hint="eastAsia"/>
+        </w:rPr>
+        <w:t>JSONObject(</w:t>
+      </w:r>
+      <w:r>
+        <w:t>String appId, String teacherName, String teacherId, String studentName, String problem, String solution, String advice</w:t>
+      </w:r>
       <w:r>
         <w:rPr>
           <w:rFonts w:hint="eastAsia"/>
@@ -3515,103 +2983,64 @@
       <w:r>
         <w:t>：</w:t>
       </w:r>
-      <w:proofErr w:type="spellStart"/>
-      <w:proofErr w:type="gramStart"/>
-      <w:r>
-        <w:rPr>
-          <w:rFonts w:hint="eastAsia"/>
-        </w:rPr>
-        <w:t>JSONObject</w:t>
-      </w:r>
-      <w:proofErr w:type="spellEnd"/>
-      <w:r>
-        <w:rPr>
-          <w:rFonts w:hint="eastAsia"/>
-        </w:rPr>
-        <w:t>(</w:t>
-      </w:r>
-      <w:proofErr w:type="gramEnd"/>
-      <w:r>
-        <w:t xml:space="preserve">String state, String </w:t>
-      </w:r>
-      <w:proofErr w:type="spellStart"/>
-      <w:r>
-        <w:t>appId</w:t>
-      </w:r>
-      <w:proofErr w:type="spellEnd"/>
-      <w:r>
-        <w:t xml:space="preserve">, String </w:t>
-      </w:r>
-      <w:proofErr w:type="spellStart"/>
-      <w:r>
-        <w:t>startTim</w:t>
-      </w:r>
-      <w:r>
-        <w:rPr>
-          <w:rFonts w:hint="eastAsia"/>
-        </w:rPr>
-        <w:t>e</w:t>
-      </w:r>
-      <w:proofErr w:type="spellEnd"/>
-      <w:r>
-        <w:rPr>
-          <w:rFonts w:hint="eastAsia"/>
-        </w:rPr>
-        <w:t xml:space="preserve">, String </w:t>
-      </w:r>
-      <w:proofErr w:type="spellStart"/>
-      <w:r>
-        <w:rPr>
-          <w:rFonts w:hint="eastAsia"/>
-        </w:rPr>
-        <w:t>endTime</w:t>
-      </w:r>
-      <w:proofErr w:type="spellEnd"/>
-      <w:r>
-        <w:rPr>
-          <w:rFonts w:hint="eastAsia"/>
-        </w:rPr>
-        <w:t>, String</w:t>
-      </w:r>
-      <w:r>
-        <w:t xml:space="preserve"> </w:t>
-      </w:r>
-      <w:r>
-        <w:rPr>
-          <w:rFonts w:hint="eastAsia"/>
-        </w:rPr>
-        <w:t>teacher</w:t>
-      </w:r>
-      <w:r>
-        <w:rPr>
-          <w:color w:val="FF0000"/>
-        </w:rPr>
-        <w:t xml:space="preserve">, String </w:t>
-      </w:r>
-      <w:proofErr w:type="spellStart"/>
-      <w:r>
-        <w:rPr>
-          <w:color w:val="FF0000"/>
-        </w:rPr>
-        <w:t>teacherId</w:t>
-      </w:r>
-      <w:proofErr w:type="spellEnd"/>
-      <w:r>
-        <w:rPr>
-          <w:color w:val="FF0000"/>
-        </w:rPr>
-        <w:t xml:space="preserve">, String </w:t>
-      </w:r>
-      <w:proofErr w:type="spellStart"/>
-      <w:r>
-        <w:rPr>
-          <w:color w:val="FF0000"/>
-        </w:rPr>
-        <w:t>teacherMobile</w:t>
-      </w:r>
-      <w:proofErr w:type="spellEnd"/>
-      <w:r>
-        <w:t>)</w:t>
+      <w:r>
+        <w:t>JSONObject(String state)</w:t>
+      </w:r>
+    </w:p>
+    <w:p>
+      <w:r>
+        <w:rPr>
+          <w:rFonts w:hint="eastAsia"/>
+        </w:rPr>
+        <w:t>备注</w:t>
+      </w:r>
+      <w:r>
+        <w:t>：涉及到咨询师和管理员的操作</w:t>
+      </w:r>
+      <w:r>
+        <w:rPr>
+          <w:rFonts w:hint="eastAsia"/>
+        </w:rPr>
+        <w:t>后端</w:t>
+      </w:r>
+      <w:r>
+        <w:t>都会做权限验证，</w:t>
+      </w:r>
+      <w:r>
+        <w:rPr>
+          <w:rFonts w:hint="eastAsia"/>
+        </w:rPr>
+        <w:t>前端只需</w:t>
+      </w:r>
+      <w:r>
+        <w:t>注意有可能</w:t>
+      </w:r>
+      <w:r>
+        <w:t>state</w:t>
+      </w:r>
+      <w:r>
+        <w:t>是</w:t>
+      </w:r>
+      <w:r>
+        <w:t>FAILED</w:t>
+      </w:r>
+      <w:r>
+        <w:t>的</w:t>
+      </w:r>
+      <w:r>
+        <w:rPr>
+          <w:rFonts w:hint="eastAsia"/>
+        </w:rPr>
+        <w:t>原因</w:t>
+      </w:r>
+      <w:r>
+        <w:t>是权限不足</w:t>
+      </w:r>
+      <w:r>
+        <w:rPr>
+          <w:rFonts w:hint="eastAsia"/>
+        </w:rPr>
+        <w:t>。</w:t>
       </w:r>
     </w:p>
     <w:p>
@@ -3626,35 +3055,27 @@
         <w:rPr>
           <w:rFonts w:hint="eastAsia"/>
         </w:rPr>
-        <w:t>管理员删除咨询</w:t>
-      </w:r>
-    </w:p>
-    <w:p>
-      <w:r>
-        <w:rPr>
-          <w:rFonts w:hint="eastAsia"/>
-        </w:rPr>
-        <w:t>管理员删除咨询</w:t>
-      </w:r>
-    </w:p>
-    <w:p>
-      <w:r>
-        <w:rPr>
-          <w:rFonts w:hint="eastAsia"/>
-        </w:rPr>
-        <w:t>POST</w:t>
-      </w:r>
-      <w:r>
-        <w:t xml:space="preserve"> </w:t>
-      </w:r>
-      <w:r>
-        <w:t>appointment/</w:t>
-      </w:r>
-      <w:proofErr w:type="spellStart"/>
-      <w:r>
-        <w:t>removeAppointment</w:t>
-      </w:r>
-      <w:proofErr w:type="spellEnd"/>
+        <w:t>管理员</w:t>
+      </w:r>
+      <w:r>
+        <w:t>拉取反馈</w:t>
+      </w:r>
+    </w:p>
+    <w:p>
+      <w:r>
+        <w:rPr>
+          <w:rFonts w:hint="eastAsia"/>
+        </w:rPr>
+        <w:t>管理员</w:t>
+      </w:r>
+      <w:r>
+        <w:t>获取当前反馈意见</w:t>
+      </w:r>
+    </w:p>
+    <w:p>
+      <w:r>
+        <w:t>POST appointment/adminCheck</w:t>
+      </w:r>
     </w:p>
     <w:p>
       <w:r>
@@ -3666,30 +3087,15 @@
       <w:r>
         <w:t>：</w:t>
       </w:r>
-      <w:proofErr w:type="spellStart"/>
-      <w:proofErr w:type="gramStart"/>
-      <w:r>
-        <w:rPr>
-          <w:rFonts w:hint="eastAsia"/>
-        </w:rPr>
-        <w:t>JSONObject</w:t>
-      </w:r>
-      <w:proofErr w:type="spellEnd"/>
-      <w:r>
-        <w:rPr>
-          <w:rFonts w:hint="eastAsia"/>
-        </w:rPr>
-        <w:t>(</w:t>
-      </w:r>
-      <w:proofErr w:type="gramEnd"/>
-      <w:r>
-        <w:t xml:space="preserve">String[] </w:t>
-      </w:r>
-      <w:proofErr w:type="spellStart"/>
-      <w:r>
-        <w:t>appIds</w:t>
-      </w:r>
-      <w:proofErr w:type="spellEnd"/>
+      <w:r>
+        <w:rPr>
+          <w:rFonts w:hint="eastAsia"/>
+        </w:rPr>
+        <w:t>JSONObject(</w:t>
+      </w:r>
+      <w:r>
+        <w:t>String appId</w:t>
+      </w:r>
       <w:r>
         <w:rPr>
           <w:rFonts w:hint="eastAsia"/>
@@ -3707,24 +3113,14 @@
       <w:r>
         <w:t>：</w:t>
       </w:r>
-      <w:proofErr w:type="spellStart"/>
-      <w:proofErr w:type="gramStart"/>
-      <w:r>
-        <w:rPr>
-          <w:rFonts w:hint="eastAsia"/>
-        </w:rPr>
-        <w:t>JSONObject</w:t>
-      </w:r>
-      <w:proofErr w:type="spellEnd"/>
-      <w:r>
-        <w:rPr>
-          <w:rFonts w:hint="eastAsia"/>
-        </w:rPr>
-        <w:t>(</w:t>
-      </w:r>
-      <w:proofErr w:type="gramEnd"/>
-      <w:r>
-        <w:t>String state</w:t>
+      <w:r>
+        <w:rPr>
+          <w:rFonts w:hint="eastAsia"/>
+        </w:rPr>
+        <w:t>JSONObject(</w:t>
+      </w:r>
+      <w:r>
+        <w:t>String state, String teacherName, String teacherId, String studentName, String problem, String solution, String advice</w:t>
       </w:r>
       <w:r>
         <w:rPr>
@@ -3746,35 +3142,24 @@
           <w:rFonts w:hint="eastAsia"/>
         </w:rPr>
         <w:lastRenderedPageBreak/>
-        <w:t>管理员取消预约</w:t>
-      </w:r>
-    </w:p>
-    <w:p>
-      <w:r>
-        <w:rPr>
-          <w:rFonts w:hint="eastAsia"/>
-        </w:rPr>
-        <w:t>管理员取消预约</w:t>
-      </w:r>
-    </w:p>
-    <w:p>
-      <w:r>
-        <w:rPr>
-          <w:rFonts w:hint="eastAsia"/>
-        </w:rPr>
-        <w:t>POST</w:t>
-      </w:r>
-      <w:r>
-        <w:t xml:space="preserve"> </w:t>
-      </w:r>
-      <w:r>
-        <w:t>appointment/</w:t>
-      </w:r>
-      <w:proofErr w:type="spellStart"/>
-      <w:r>
-        <w:t>cancelAppointment</w:t>
-      </w:r>
-      <w:proofErr w:type="spellEnd"/>
+        <w:t>管理员反馈</w:t>
+      </w:r>
+    </w:p>
+    <w:p>
+      <w:r>
+        <w:rPr>
+          <w:rFonts w:hint="eastAsia"/>
+        </w:rPr>
+        <w:t>管理员</w:t>
+      </w:r>
+      <w:r>
+        <w:t>帮助咨询师填写反馈意见</w:t>
+      </w:r>
+    </w:p>
+    <w:p>
+      <w:r>
+        <w:t>POST appointment/adminFeedBack</w:t>
+      </w:r>
     </w:p>
     <w:p>
       <w:r>
@@ -3786,30 +3171,15 @@
       <w:r>
         <w:t>：</w:t>
       </w:r>
-      <w:proofErr w:type="spellStart"/>
-      <w:proofErr w:type="gramStart"/>
-      <w:r>
-        <w:rPr>
-          <w:rFonts w:hint="eastAsia"/>
-        </w:rPr>
-        <w:t>JSONObject</w:t>
-      </w:r>
-      <w:proofErr w:type="spellEnd"/>
-      <w:r>
-        <w:rPr>
-          <w:rFonts w:hint="eastAsia"/>
-        </w:rPr>
-        <w:t>(</w:t>
-      </w:r>
-      <w:proofErr w:type="gramEnd"/>
-      <w:r>
-        <w:t xml:space="preserve">String[] </w:t>
-      </w:r>
-      <w:proofErr w:type="spellStart"/>
-      <w:r>
-        <w:t>appIds</w:t>
-      </w:r>
-      <w:proofErr w:type="spellEnd"/>
+      <w:r>
+        <w:rPr>
+          <w:rFonts w:hint="eastAsia"/>
+        </w:rPr>
+        <w:t>JSONObject(</w:t>
+      </w:r>
+      <w:r>
+        <w:t>String appId, String teacherName, String teacherId, String studentName, String problem, String solution, String advice</w:t>
+      </w:r>
       <w:r>
         <w:rPr>
           <w:rFonts w:hint="eastAsia"/>
@@ -3827,22 +3197,12 @@
       <w:r>
         <w:t>：</w:t>
       </w:r>
-      <w:proofErr w:type="spellStart"/>
-      <w:proofErr w:type="gramStart"/>
-      <w:r>
-        <w:rPr>
-          <w:rFonts w:hint="eastAsia"/>
-        </w:rPr>
-        <w:t>JSONObject</w:t>
-      </w:r>
-      <w:proofErr w:type="spellEnd"/>
-      <w:r>
-        <w:rPr>
-          <w:rFonts w:hint="eastAsia"/>
-        </w:rPr>
-        <w:t>(</w:t>
-      </w:r>
-      <w:proofErr w:type="gramEnd"/>
+      <w:r>
+        <w:rPr>
+          <w:rFonts w:hint="eastAsia"/>
+        </w:rPr>
+        <w:t>JSONObject(</w:t>
+      </w:r>
       <w:r>
         <w:t>String state</w:t>
       </w:r>
@@ -3868,29 +3228,10 @@
         <w:t>管理员</w:t>
       </w:r>
       <w:r>
-        <w:rPr>
-          <w:rFonts w:hint="eastAsia"/>
-          <w:color w:val="FF0000"/>
-        </w:rPr>
-        <w:t>/</w:t>
-      </w:r>
-      <w:r>
-        <w:rPr>
-          <w:rFonts w:hint="eastAsia"/>
-          <w:color w:val="FF0000"/>
-        </w:rPr>
-        <w:t>咨询师</w:t>
-      </w:r>
-      <w:r>
-        <w:t>查看学生信息</w:t>
-      </w:r>
-    </w:p>
-    <w:p>
-      <w:pPr>
-        <w:rPr>
-          <w:color w:val="FF0000"/>
-        </w:rPr>
-      </w:pPr>
+        <w:t>增加咨询</w:t>
+      </w:r>
+    </w:p>
+    <w:p>
       <w:r>
         <w:rPr>
           <w:rFonts w:hint="eastAsia"/>
@@ -3898,52 +3239,22 @@
         <w:t>管理员</w:t>
       </w:r>
       <w:r>
-        <w:rPr>
-          <w:rFonts w:hint="eastAsia"/>
-          <w:color w:val="FF0000"/>
-        </w:rPr>
-        <w:t>/</w:t>
-      </w:r>
-      <w:r>
-        <w:rPr>
-          <w:rFonts w:hint="eastAsia"/>
-          <w:color w:val="FF0000"/>
-        </w:rPr>
-        <w:t>咨询师</w:t>
-      </w:r>
-      <w:r>
-        <w:t>查看学生信息</w:t>
-      </w:r>
-      <w:r>
-        <w:rPr>
-          <w:color w:val="FF0000"/>
-        </w:rPr>
-        <w:t>（两者接口一样，后台会判断权限</w:t>
-      </w:r>
-      <w:bookmarkStart w:id="0" w:name="_GoBack"/>
-      <w:bookmarkEnd w:id="0"/>
-      <w:r>
-        <w:rPr>
-          <w:color w:val="FF0000"/>
-        </w:rPr>
-        <w:t>）</w:t>
-      </w:r>
-    </w:p>
-    <w:p>
-      <w:r>
-        <w:rPr>
-          <w:rFonts w:hint="eastAsia"/>
-        </w:rPr>
-        <w:t>POST appointment/</w:t>
-      </w:r>
-      <w:proofErr w:type="spellStart"/>
-      <w:r>
-        <w:rPr>
-          <w:rFonts w:hint="eastAsia"/>
-        </w:rPr>
-        <w:t>viewAppointment</w:t>
-      </w:r>
-      <w:proofErr w:type="spellEnd"/>
+        <w:t>增加咨询</w:t>
+      </w:r>
+    </w:p>
+    <w:p>
+      <w:r>
+        <w:rPr>
+          <w:rFonts w:hint="eastAsia"/>
+        </w:rPr>
+        <w:t xml:space="preserve">POST </w:t>
+      </w:r>
+      <w:r>
+        <w:rPr>
+          <w:rFonts w:hint="eastAsia"/>
+        </w:rPr>
+        <w:t>appointment/addAppointment</w:t>
+      </w:r>
     </w:p>
     <w:p>
       <w:r>
@@ -3955,30 +3266,21 @@
       <w:r>
         <w:t>：</w:t>
       </w:r>
-      <w:proofErr w:type="spellStart"/>
-      <w:proofErr w:type="gramStart"/>
-      <w:r>
-        <w:rPr>
-          <w:rFonts w:hint="eastAsia"/>
-        </w:rPr>
-        <w:t>JSONObject</w:t>
-      </w:r>
-      <w:proofErr w:type="spellEnd"/>
-      <w:r>
-        <w:rPr>
-          <w:rFonts w:hint="eastAsia"/>
-        </w:rPr>
-        <w:t>(</w:t>
-      </w:r>
-      <w:proofErr w:type="gramEnd"/>
-      <w:r>
-        <w:t xml:space="preserve">String </w:t>
-      </w:r>
-      <w:proofErr w:type="spellStart"/>
-      <w:r>
-        <w:t>appId</w:t>
-      </w:r>
-      <w:proofErr w:type="spellEnd"/>
+      <w:r>
+        <w:rPr>
+          <w:rFonts w:hint="eastAsia"/>
+        </w:rPr>
+        <w:t>JSONObject(</w:t>
+      </w:r>
+      <w:r>
+        <w:t>String startTime, String endTime, String teacher</w:t>
+      </w:r>
+      <w:r>
+        <w:rPr>
+          <w:color w:val="FF0000"/>
+        </w:rPr>
+        <w:t>, String teacherId, String teacherMobile</w:t>
+      </w:r>
       <w:r>
         <w:rPr>
           <w:rFonts w:hint="eastAsia"/>
@@ -3996,42 +3298,61 @@
       <w:r>
         <w:t>：</w:t>
       </w:r>
-      <w:proofErr w:type="spellStart"/>
-      <w:r>
-        <w:rPr>
-          <w:rFonts w:hint="eastAsia"/>
-        </w:rPr>
-        <w:t>JSONObject</w:t>
-      </w:r>
-      <w:proofErr w:type="spellEnd"/>
-      <w:r>
-        <w:rPr>
-          <w:rFonts w:hint="eastAsia"/>
-        </w:rPr>
-        <w:t>(</w:t>
-      </w:r>
-      <w:r>
-        <w:t xml:space="preserve">String state, String name, String gender, String </w:t>
-      </w:r>
-      <w:proofErr w:type="spellStart"/>
-      <w:r>
-        <w:t>studentId</w:t>
-      </w:r>
-      <w:proofErr w:type="spellEnd"/>
-      <w:r>
-        <w:t xml:space="preserve">, String school, String hometown, String mobile, String email, </w:t>
-      </w:r>
-      <w:r>
-        <w:t xml:space="preserve">String experience, </w:t>
-      </w:r>
-      <w:r>
-        <w:t>String problem</w:t>
-      </w:r>
-      <w:r>
-        <w:rPr>
-          <w:rFonts w:hint="eastAsia"/>
-        </w:rPr>
+      <w:r>
+        <w:rPr>
+          <w:rFonts w:hint="eastAsia"/>
+        </w:rPr>
+        <w:t>JSONObject(</w:t>
+      </w:r>
+      <w:r>
+        <w:t>String state, String appId, String startTim</w:t>
+      </w:r>
+      <w:r>
+        <w:rPr>
+          <w:rFonts w:hint="eastAsia"/>
+        </w:rPr>
+        <w:t>e, String endTime, String teacher</w:t>
+      </w:r>
+      <w:r>
+        <w:rPr>
+          <w:color w:val="FF0000"/>
+        </w:rPr>
+        <w:t>, String teacherId, String teacherMobile</w:t>
+      </w:r>
+      <w:r>
         <w:t>)</w:t>
+      </w:r>
+    </w:p>
+    <w:p>
+      <w:r>
+        <w:rPr>
+          <w:rFonts w:hint="eastAsia"/>
+        </w:rPr>
+        <w:t>备注</w:t>
+      </w:r>
+      <w:r>
+        <w:t>：</w:t>
+      </w:r>
+      <w:r>
+        <w:rPr>
+          <w:rFonts w:hint="eastAsia"/>
+        </w:rPr>
+        <w:t>时间格式</w:t>
+      </w:r>
+      <w:r>
+        <w:rPr>
+          <w:rFonts w:hint="eastAsia"/>
+        </w:rPr>
+        <w:t>yy-MM-dd HH:mm</w:t>
+      </w:r>
+      <w:r>
+        <w:rPr>
+          <w:rFonts w:hint="eastAsia"/>
+        </w:rPr>
+        <w:t>，</w:t>
+      </w:r>
+      <w:r>
+        <w:t>下同</w:t>
       </w:r>
     </w:p>
     <w:p>
@@ -4046,9 +3367,441 @@
         <w:rPr>
           <w:rFonts w:hint="eastAsia"/>
         </w:rPr>
+        <w:t>管理</w:t>
+      </w:r>
+      <w:r>
+        <w:t>员编辑咨询</w:t>
+      </w:r>
+    </w:p>
+    <w:p>
+      <w:r>
+        <w:rPr>
+          <w:rFonts w:hint="eastAsia"/>
+        </w:rPr>
+        <w:t>管理员编辑</w:t>
+      </w:r>
+      <w:r>
+        <w:t>咨询</w:t>
+      </w:r>
+    </w:p>
+    <w:p>
+      <w:r>
+        <w:rPr>
+          <w:rFonts w:hint="eastAsia"/>
+        </w:rPr>
+        <w:t>POST</w:t>
+      </w:r>
+      <w:r>
+        <w:t xml:space="preserve"> </w:t>
+      </w:r>
+      <w:r>
+        <w:t>appointment/editAppointment</w:t>
+      </w:r>
+    </w:p>
+    <w:p>
+      <w:r>
+        <w:rPr>
+          <w:rFonts w:hint="eastAsia"/>
+        </w:rPr>
+        <w:t>接收</w:t>
+      </w:r>
+      <w:r>
+        <w:t>：</w:t>
+      </w:r>
+      <w:r>
+        <w:rPr>
+          <w:rFonts w:hint="eastAsia"/>
+        </w:rPr>
+        <w:t>JSONObject(</w:t>
+      </w:r>
+      <w:r>
+        <w:t>String startTime, String endTime, String teacher</w:t>
+      </w:r>
+      <w:r>
+        <w:rPr>
+          <w:color w:val="FF0000"/>
+        </w:rPr>
+        <w:t>, String teacherId, String teacherMobile</w:t>
+      </w:r>
+      <w:r>
+        <w:rPr>
+          <w:rFonts w:hint="eastAsia"/>
+        </w:rPr>
+        <w:t>)</w:t>
+      </w:r>
+    </w:p>
+    <w:p>
+      <w:r>
+        <w:rPr>
+          <w:rFonts w:hint="eastAsia"/>
+        </w:rPr>
+        <w:t>返回</w:t>
+      </w:r>
+      <w:r>
+        <w:t>：</w:t>
+      </w:r>
+      <w:r>
+        <w:rPr>
+          <w:rFonts w:hint="eastAsia"/>
+        </w:rPr>
+        <w:t>JSONObject(</w:t>
+      </w:r>
+      <w:r>
+        <w:t>String state, String appId, String startTim</w:t>
+      </w:r>
+      <w:r>
+        <w:rPr>
+          <w:rFonts w:hint="eastAsia"/>
+        </w:rPr>
+        <w:t>e, String endTime, String</w:t>
+      </w:r>
+      <w:r>
+        <w:t xml:space="preserve"> </w:t>
+      </w:r>
+      <w:r>
+        <w:rPr>
+          <w:rFonts w:hint="eastAsia"/>
+        </w:rPr>
+        <w:t>teacher</w:t>
+      </w:r>
+      <w:r>
+        <w:rPr>
+          <w:color w:val="FF0000"/>
+        </w:rPr>
+        <w:t>, String teacherId, String teacherMobile</w:t>
+      </w:r>
+      <w:r>
+        <w:t>)</w:t>
+      </w:r>
+    </w:p>
+    <w:p>
+      <w:pPr>
+        <w:pStyle w:val="2"/>
+        <w:numPr>
+          <w:ilvl w:val="1"/>
+          <w:numId w:val="3"/>
+        </w:numPr>
+      </w:pPr>
+      <w:r>
+        <w:rPr>
+          <w:rFonts w:hint="eastAsia"/>
+        </w:rPr>
+        <w:t>管理员删除咨询</w:t>
+      </w:r>
+    </w:p>
+    <w:p>
+      <w:r>
+        <w:rPr>
+          <w:rFonts w:hint="eastAsia"/>
+        </w:rPr>
+        <w:t>管理员删除咨询</w:t>
+      </w:r>
+    </w:p>
+    <w:p>
+      <w:r>
+        <w:rPr>
+          <w:rFonts w:hint="eastAsia"/>
+        </w:rPr>
+        <w:t>POST</w:t>
+      </w:r>
+      <w:r>
+        <w:t xml:space="preserve"> </w:t>
+      </w:r>
+      <w:r>
+        <w:t>appointment/removeAppointment</w:t>
+      </w:r>
+    </w:p>
+    <w:p>
+      <w:r>
+        <w:rPr>
+          <w:rFonts w:hint="eastAsia"/>
+        </w:rPr>
+        <w:t>接收</w:t>
+      </w:r>
+      <w:r>
+        <w:t>：</w:t>
+      </w:r>
+      <w:r>
+        <w:rPr>
+          <w:rFonts w:hint="eastAsia"/>
+        </w:rPr>
+        <w:t>JSONObject(</w:t>
+      </w:r>
+      <w:r>
+        <w:t>String[] appIds</w:t>
+      </w:r>
+      <w:r>
+        <w:rPr>
+          <w:rFonts w:hint="eastAsia"/>
+        </w:rPr>
+        <w:t>)</w:t>
+      </w:r>
+    </w:p>
+    <w:p>
+      <w:r>
+        <w:rPr>
+          <w:rFonts w:hint="eastAsia"/>
+        </w:rPr>
+        <w:t>返回</w:t>
+      </w:r>
+      <w:r>
+        <w:t>：</w:t>
+      </w:r>
+      <w:r>
+        <w:rPr>
+          <w:rFonts w:hint="eastAsia"/>
+        </w:rPr>
+        <w:t>JSONObject(</w:t>
+      </w:r>
+      <w:r>
+        <w:t>String state</w:t>
+      </w:r>
+      <w:r>
+        <w:rPr>
+          <w:rFonts w:hint="eastAsia"/>
+        </w:rPr>
+        <w:t>)</w:t>
+      </w:r>
+    </w:p>
+    <w:p>
+      <w:pPr>
+        <w:pStyle w:val="2"/>
+        <w:numPr>
+          <w:ilvl w:val="1"/>
+          <w:numId w:val="3"/>
+        </w:numPr>
+      </w:pPr>
+      <w:r>
+        <w:rPr>
+          <w:rFonts w:hint="eastAsia"/>
+        </w:rPr>
+        <w:lastRenderedPageBreak/>
+        <w:t>管理员取消预约</w:t>
+      </w:r>
+    </w:p>
+    <w:p>
+      <w:r>
+        <w:rPr>
+          <w:rFonts w:hint="eastAsia"/>
+        </w:rPr>
+        <w:t>管理员取消预约</w:t>
+      </w:r>
+    </w:p>
+    <w:p>
+      <w:r>
+        <w:rPr>
+          <w:rFonts w:hint="eastAsia"/>
+        </w:rPr>
+        <w:t>POST</w:t>
+      </w:r>
+      <w:r>
+        <w:t xml:space="preserve"> </w:t>
+      </w:r>
+      <w:r>
+        <w:t>appointment/cancelAppointment</w:t>
+      </w:r>
+    </w:p>
+    <w:p>
+      <w:r>
+        <w:rPr>
+          <w:rFonts w:hint="eastAsia"/>
+        </w:rPr>
+        <w:t>接收</w:t>
+      </w:r>
+      <w:r>
+        <w:t>：</w:t>
+      </w:r>
+      <w:r>
+        <w:rPr>
+          <w:rFonts w:hint="eastAsia"/>
+        </w:rPr>
+        <w:t>JSONObject(</w:t>
+      </w:r>
+      <w:r>
+        <w:t>String[] appIds</w:t>
+      </w:r>
+      <w:r>
+        <w:rPr>
+          <w:rFonts w:hint="eastAsia"/>
+        </w:rPr>
+        <w:t>)</w:t>
+      </w:r>
+    </w:p>
+    <w:p>
+      <w:r>
+        <w:rPr>
+          <w:rFonts w:hint="eastAsia"/>
+        </w:rPr>
+        <w:t>返回</w:t>
+      </w:r>
+      <w:r>
+        <w:t>：</w:t>
+      </w:r>
+      <w:r>
+        <w:rPr>
+          <w:rFonts w:hint="eastAsia"/>
+        </w:rPr>
+        <w:t>JSONObject(</w:t>
+      </w:r>
+      <w:r>
+        <w:t>String state</w:t>
+      </w:r>
+      <w:r>
+        <w:rPr>
+          <w:rFonts w:hint="eastAsia"/>
+        </w:rPr>
+        <w:t>)</w:t>
+      </w:r>
+    </w:p>
+    <w:p>
+      <w:pPr>
+        <w:pStyle w:val="2"/>
+        <w:numPr>
+          <w:ilvl w:val="1"/>
+          <w:numId w:val="3"/>
+        </w:numPr>
+      </w:pPr>
+      <w:r>
+        <w:rPr>
+          <w:rFonts w:hint="eastAsia"/>
+        </w:rPr>
         <w:t>管理员</w:t>
       </w:r>
       <w:r>
+        <w:rPr>
+          <w:rFonts w:hint="eastAsia"/>
+          <w:color w:val="FF0000"/>
+        </w:rPr>
+        <w:t>/</w:t>
+      </w:r>
+      <w:r>
+        <w:rPr>
+          <w:rFonts w:hint="eastAsia"/>
+          <w:color w:val="FF0000"/>
+        </w:rPr>
+        <w:t>咨询师</w:t>
+      </w:r>
+      <w:r>
+        <w:t>查看学生信息</w:t>
+      </w:r>
+    </w:p>
+    <w:p>
+      <w:pPr>
+        <w:rPr>
+          <w:color w:val="FF0000"/>
+        </w:rPr>
+      </w:pPr>
+      <w:r>
+        <w:rPr>
+          <w:rFonts w:hint="eastAsia"/>
+        </w:rPr>
+        <w:t>管理员</w:t>
+      </w:r>
+      <w:r>
+        <w:rPr>
+          <w:rFonts w:hint="eastAsia"/>
+          <w:color w:val="FF0000"/>
+        </w:rPr>
+        <w:t>/</w:t>
+      </w:r>
+      <w:r>
+        <w:rPr>
+          <w:rFonts w:hint="eastAsia"/>
+          <w:color w:val="FF0000"/>
+        </w:rPr>
+        <w:t>咨询师</w:t>
+      </w:r>
+      <w:r>
+        <w:t>查看学生信息</w:t>
+      </w:r>
+      <w:r>
+        <w:rPr>
+          <w:color w:val="FF0000"/>
+        </w:rPr>
+        <w:t>（两者接口一样，后台会判断权限）</w:t>
+      </w:r>
+    </w:p>
+    <w:p>
+      <w:r>
+        <w:rPr>
+          <w:rFonts w:hint="eastAsia"/>
+        </w:rPr>
+        <w:t>POST appointment/viewAppointment</w:t>
+      </w:r>
+    </w:p>
+    <w:p>
+      <w:r>
+        <w:rPr>
+          <w:rFonts w:hint="eastAsia"/>
+        </w:rPr>
+        <w:t>接收</w:t>
+      </w:r>
+      <w:r>
+        <w:t>：</w:t>
+      </w:r>
+      <w:r>
+        <w:rPr>
+          <w:rFonts w:hint="eastAsia"/>
+        </w:rPr>
+        <w:t>JSONObject(</w:t>
+      </w:r>
+      <w:r>
+        <w:t>String appId</w:t>
+      </w:r>
+      <w:r>
+        <w:rPr>
+          <w:rFonts w:hint="eastAsia"/>
+        </w:rPr>
+        <w:t>)</w:t>
+      </w:r>
+    </w:p>
+    <w:p>
+      <w:r>
+        <w:rPr>
+          <w:rFonts w:hint="eastAsia"/>
+        </w:rPr>
+        <w:t>返回</w:t>
+      </w:r>
+      <w:r>
+        <w:t>：</w:t>
+      </w:r>
+      <w:r>
+        <w:rPr>
+          <w:rFonts w:hint="eastAsia"/>
+        </w:rPr>
+        <w:t>JSONObject(</w:t>
+      </w:r>
+      <w:r>
+        <w:t xml:space="preserve">String state, String name, String gender, String studentId, String school, String hometown, String mobile, String email, </w:t>
+      </w:r>
+      <w:r>
+        <w:t xml:space="preserve">String experience, </w:t>
+      </w:r>
+      <w:r>
+        <w:t>String problem</w:t>
+      </w:r>
+      <w:r>
+        <w:rPr>
+          <w:rFonts w:hint="eastAsia"/>
+        </w:rPr>
+        <w:t>)</w:t>
+      </w:r>
+    </w:p>
+    <w:p>
+      <w:pPr>
+        <w:pStyle w:val="2"/>
+        <w:numPr>
+          <w:ilvl w:val="1"/>
+          <w:numId w:val="3"/>
+        </w:numPr>
+      </w:pPr>
+      <w:r>
+        <w:rPr>
+          <w:rFonts w:hint="eastAsia"/>
+        </w:rPr>
+        <w:t>管理员</w:t>
+      </w:r>
+      <w:r>
         <w:t>导出预约</w:t>
       </w:r>
     </w:p>
@@ -4068,16 +3821,8 @@
         <w:rPr>
           <w:rFonts w:hint="eastAsia"/>
         </w:rPr>
-        <w:t>POST appointment/</w:t>
-      </w:r>
-      <w:proofErr w:type="spellStart"/>
-      <w:r>
-        <w:rPr>
-          <w:rFonts w:hint="eastAsia"/>
-        </w:rPr>
-        <w:t>exportAppointment</w:t>
-      </w:r>
-      <w:proofErr w:type="spellEnd"/>
+        <w:t>POST appointment/exportAppointment</w:t>
+      </w:r>
     </w:p>
     <w:p>
       <w:r>
@@ -4089,30 +3834,15 @@
       <w:r>
         <w:t>：</w:t>
       </w:r>
-      <w:proofErr w:type="spellStart"/>
-      <w:proofErr w:type="gramStart"/>
-      <w:r>
-        <w:rPr>
-          <w:rFonts w:hint="eastAsia"/>
-        </w:rPr>
-        <w:t>JSONObject</w:t>
-      </w:r>
-      <w:proofErr w:type="spellEnd"/>
-      <w:r>
-        <w:rPr>
-          <w:rFonts w:hint="eastAsia"/>
-        </w:rPr>
-        <w:t>(</w:t>
-      </w:r>
-      <w:proofErr w:type="gramEnd"/>
-      <w:r>
-        <w:t xml:space="preserve">String[] </w:t>
-      </w:r>
-      <w:proofErr w:type="spellStart"/>
-      <w:r>
-        <w:t>appIds</w:t>
-      </w:r>
-      <w:proofErr w:type="spellEnd"/>
+      <w:r>
+        <w:rPr>
+          <w:rFonts w:hint="eastAsia"/>
+        </w:rPr>
+        <w:t>JSONObject(</w:t>
+      </w:r>
+      <w:r>
+        <w:t>String[] appIds</w:t>
+      </w:r>
       <w:r>
         <w:rPr>
           <w:rFonts w:hint="eastAsia"/>
@@ -4130,65 +3860,40 @@
       <w:r>
         <w:t>：</w:t>
       </w:r>
-      <w:proofErr w:type="spellStart"/>
-      <w:proofErr w:type="gramStart"/>
-      <w:r>
-        <w:rPr>
-          <w:rFonts w:hint="eastAsia"/>
-        </w:rPr>
-        <w:t>JSONObject</w:t>
-      </w:r>
-      <w:proofErr w:type="spellEnd"/>
-      <w:r>
-        <w:rPr>
-          <w:rFonts w:hint="eastAsia"/>
-        </w:rPr>
-        <w:t>(</w:t>
-      </w:r>
-      <w:proofErr w:type="gramEnd"/>
-      <w:r>
-        <w:t xml:space="preserve">String state, String </w:t>
-      </w:r>
-      <w:proofErr w:type="spellStart"/>
+      <w:r>
+        <w:rPr>
+          <w:rFonts w:hint="eastAsia"/>
+        </w:rPr>
+        <w:t>JSONObject(</w:t>
+      </w:r>
+      <w:r>
+        <w:t>String state, String url</w:t>
+      </w:r>
+      <w:r>
+        <w:rPr>
+          <w:rFonts w:hint="eastAsia"/>
+        </w:rPr>
+        <w:t>)</w:t>
+      </w:r>
+    </w:p>
+    <w:p>
+      <w:r>
+        <w:rPr>
+          <w:rFonts w:hint="eastAsia"/>
+        </w:rPr>
+        <w:t>备注</w:t>
+      </w:r>
+      <w:r>
+        <w:t>：</w:t>
+      </w:r>
       <w:r>
         <w:t>url</w:t>
       </w:r>
-      <w:proofErr w:type="spellEnd"/>
-      <w:r>
-        <w:rPr>
-          <w:rFonts w:hint="eastAsia"/>
-        </w:rPr>
-        <w:t>)</w:t>
-      </w:r>
-    </w:p>
-    <w:p>
-      <w:r>
-        <w:rPr>
-          <w:rFonts w:hint="eastAsia"/>
-        </w:rPr>
-        <w:t>备注</w:t>
-      </w:r>
-      <w:r>
-        <w:t>：</w:t>
-      </w:r>
-      <w:proofErr w:type="spellStart"/>
-      <w:r>
-        <w:t>url</w:t>
-      </w:r>
-      <w:proofErr w:type="spellEnd"/>
       <w:r>
         <w:t>是一个相对地址，如</w:t>
       </w:r>
       <w:r>
-        <w:t>”</w:t>
-      </w:r>
-      <w:proofErr w:type="spellStart"/>
-      <w:r>
-        <w:t>url</w:t>
-      </w:r>
-      <w:proofErr w:type="spellEnd"/>
-      <w:r>
-        <w:t>/export_xxx.zip”</w:t>
+        <w:t>”url/export_xxx.zip”</w:t>
       </w:r>
       <w:r>
         <w:rPr>
@@ -4200,15 +3905,7 @@
         <w:t>全部地址应该是</w:t>
       </w:r>
       <w:r>
-        <w:t>”http://{domain}/appointment/</w:t>
-      </w:r>
-      <w:proofErr w:type="spellStart"/>
-      <w:r>
-        <w:t>url</w:t>
-      </w:r>
-      <w:proofErr w:type="spellEnd"/>
-      <w:r>
-        <w:t>/export_xxx.zip”</w:t>
+        <w:t>”http://{domain}/appointment/url/export_xxx.zip”</w:t>
       </w:r>
       <w:r>
         <w:rPr>
@@ -6215,7 +5912,7 @@
 </file>
 
 <file path=customXml/itemProps1.xml><?xml version="1.0" encoding="utf-8"?>
-<ds:datastoreItem xmlns:ds="http://schemas.openxmlformats.org/officeDocument/2006/customXml" ds:itemID="{5BAD8DD7-51BF-4E84-9F08-D224B62A7D98}">
+<ds:datastoreItem xmlns:ds="http://schemas.openxmlformats.org/officeDocument/2006/customXml" ds:itemID="{48EC3736-2D1B-4355-A3E5-9B73E9BA9411}">
   <ds:schemaRefs>
     <ds:schemaRef ds:uri="http://schemas.openxmlformats.org/officeDocument/2006/bibliography"/>
   </ds:schemaRefs>

</xml_diff>

<commit_message>
fix bug for teacher
</commit_message>
<xml_diff>
--- a/doc/服务器接口文档_v2.docx
+++ b/doc/服务器接口文档_v2.docx
@@ -2364,7 +2364,21 @@
         <w:rPr>
           <w:color w:val="FF0000"/>
         </w:rPr>
-        <w:t xml:space="preserve"> appointment/editAppointment</w:t>
+        <w:t xml:space="preserve"> appointment/</w:t>
+      </w:r>
+      <w:r>
+        <w:rPr>
+          <w:color w:val="FF0000"/>
+        </w:rPr>
+        <w:t>teacher/</w:t>
+      </w:r>
+      <w:bookmarkStart w:id="0" w:name="_GoBack"/>
+      <w:bookmarkEnd w:id="0"/>
+      <w:r>
+        <w:rPr>
+          <w:color w:val="FF0000"/>
+        </w:rPr>
+        <w:t>editAppointment</w:t>
       </w:r>
     </w:p>
     <w:p>
@@ -2697,8 +2711,6 @@
         </w:rPr>
         <w:t>teacher/</w:t>
       </w:r>
-      <w:bookmarkStart w:id="0" w:name="_GoBack"/>
-      <w:bookmarkEnd w:id="0"/>
       <w:r>
         <w:rPr>
           <w:color w:val="FF0000"/>
@@ -5912,7 +5924,7 @@
 </file>
 
 <file path=customXml/itemProps1.xml><?xml version="1.0" encoding="utf-8"?>
-<ds:datastoreItem xmlns:ds="http://schemas.openxmlformats.org/officeDocument/2006/customXml" ds:itemID="{48EC3736-2D1B-4355-A3E5-9B73E9BA9411}">
+<ds:datastoreItem xmlns:ds="http://schemas.openxmlformats.org/officeDocument/2006/customXml" ds:itemID="{4063372F-BBF4-430E-A777-31DBB9B44077}">
   <ds:schemaRefs>
     <ds:schemaRef ds:uri="http://schemas.openxmlformats.org/officeDocument/2006/bibliography"/>
   </ds:schemaRefs>

</xml_diff>